<commit_message>
thay doi document yeu cau chuc nang
</commit_message>
<xml_diff>
--- a/Document/BaoCaoNhom2.docx
+++ b/Document/BaoCaoNhom2.docx
@@ -1,6 +1,6 @@
 
 <file path=word/document.xml><?xml version="1.0" encoding="utf-8"?>
-<w:document xmlns:wpc="http://schemas.microsoft.com/office/word/2010/wordprocessingCanvas" xmlns:mc="http://schemas.openxmlformats.org/markup-compatibility/2006" xmlns:o="urn:schemas-microsoft-com:office:office" xmlns:r="http://schemas.openxmlformats.org/officeDocument/2006/relationships" xmlns:m="http://schemas.openxmlformats.org/officeDocument/2006/math" xmlns:v="urn:schemas-microsoft-com:vml" xmlns:wp14="http://schemas.microsoft.com/office/word/2010/wordprocessingDrawing" xmlns:wp="http://schemas.openxmlformats.org/drawingml/2006/wordprocessingDrawing" xmlns:w10="urn:schemas-microsoft-com:office:word" xmlns:w="http://schemas.openxmlformats.org/wordprocessingml/2006/main" xmlns:w14="http://schemas.microsoft.com/office/word/2010/wordml" xmlns:w15="http://schemas.microsoft.com/office/word/2012/wordml" xmlns:wpg="http://schemas.microsoft.com/office/word/2010/wordprocessingGroup" xmlns:wpi="http://schemas.microsoft.com/office/word/2010/wordprocessingInk" xmlns:wne="http://schemas.microsoft.com/office/word/2006/wordml" xmlns:wps="http://schemas.microsoft.com/office/word/2010/wordprocessingShape" mc:Ignorable="w14 w15 wp14">
+<w:document xmlns:wpc="http://schemas.microsoft.com/office/word/2010/wordprocessingCanvas" xmlns:mc="http://schemas.openxmlformats.org/markup-compatibility/2006" xmlns:o="urn:schemas-microsoft-com:office:office" xmlns:r="http://schemas.openxmlformats.org/officeDocument/2006/relationships" xmlns:m="http://schemas.openxmlformats.org/officeDocument/2006/math" xmlns:v="urn:schemas-microsoft-com:vml" xmlns:wp14="http://schemas.microsoft.com/office/word/2010/wordprocessingDrawing" xmlns:wp="http://schemas.openxmlformats.org/drawingml/2006/wordprocessingDrawing" xmlns:w10="urn:schemas-microsoft-com:office:word" xmlns:w="http://schemas.openxmlformats.org/wordprocessingml/2006/main" xmlns:w14="http://schemas.microsoft.com/office/word/2010/wordml" xmlns:wpg="http://schemas.microsoft.com/office/word/2010/wordprocessingGroup" xmlns:wpi="http://schemas.microsoft.com/office/word/2010/wordprocessingInk" xmlns:wne="http://schemas.microsoft.com/office/word/2006/wordml" xmlns:wps="http://schemas.microsoft.com/office/word/2010/wordprocessingShape" mc:Ignorable="w14 wp14">
   <w:body>
     <w:p>
       <w:pPr>
@@ -54,7 +54,7 @@
                     <pic:cNvPicPr/>
                   </pic:nvPicPr>
                   <pic:blipFill>
-                    <a:blip r:embed="rId8" cstate="print"/>
+                    <a:blip r:embed="rId9" cstate="print"/>
                     <a:stretch>
                       <a:fillRect/>
                     </a:stretch>
@@ -159,7 +159,7 @@
               </wp:anchor>
             </w:drawing>
           </mc:Choice>
-          <mc:Fallback>
+          <mc:Fallback xmlns:w15="http://schemas.microsoft.com/office/word/2012/wordml">
             <w:pict>
               <v:line w14:anchorId="52D6FFFF" id="Line 6" o:spid="_x0000_s1026" style="position:absolute;z-index:-251646976;visibility:visible;mso-wrap-style:square;mso-width-percent:0;mso-height-percent:0;mso-wrap-distance-left:0;mso-wrap-distance-top:0;mso-wrap-distance-right:0;mso-wrap-distance-bottom:0;mso-position-horizontal:absolute;mso-position-horizontal-relative:page;mso-position-vertical:absolute;mso-position-vertical-relative:text;mso-width-percent:0;mso-height-percent:0;mso-width-relative:page;mso-height-relative:page" from="282.55pt,30.6pt" to="399.55pt,30.6pt" o:gfxdata="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">
                 <w10:wrap type="topAndBottom" anchorx="page"/>
@@ -313,7 +313,7 @@
                           </pic:cNvPicPr>
                         </pic:nvPicPr>
                         <pic:blipFill>
-                          <a:blip r:embed="rId9">
+                          <a:blip r:embed="rId10">
                             <a:extLst>
                               <a:ext uri="{28A0092B-C50C-407E-A947-70E740481C1C}">
                                 <a14:useLocalDpi xmlns:a14="http://schemas.microsoft.com/office/drawing/2010/main" val="0"/>
@@ -366,7 +366,7 @@
                           </pic:cNvPicPr>
                         </pic:nvPicPr>
                         <pic:blipFill>
-                          <a:blip r:embed="rId10">
+                          <a:blip r:embed="rId11">
                             <a:extLst>
                               <a:ext uri="{28A0092B-C50C-407E-A947-70E740481C1C}">
                                 <a14:useLocalDpi xmlns:a14="http://schemas.microsoft.com/office/drawing/2010/main" val="0"/>
@@ -485,7 +485,7 @@
               </wp:anchor>
             </w:drawing>
           </mc:Choice>
-          <mc:Fallback>
+          <mc:Fallback xmlns:w15="http://schemas.microsoft.com/office/word/2012/wordml">
             <w:pict>
               <v:group id="Group 2" o:spid="_x0000_s1026" style="position:absolute;left:0;text-align:left;margin-left:74.35pt;margin-top:-63.95pt;width:490.05pt;height:74.95pt;z-index:-251648000;mso-position-horizontal-relative:page" coordorigin="1487,-1279" coordsize="9801,1499" o:gfxdata="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">
                 <v:shapetype id="_x0000_t75" coordsize="21600,21600" o:spt="75" o:preferrelative="t" path="m@4@5l@4@11@9@11@9@5xe" filled="f" stroked="f">
@@ -508,10 +508,10 @@
                   <o:lock v:ext="edit" aspectratio="t"/>
                 </v:shapetype>
                 <v:shape id="Picture 5" o:spid="_x0000_s1027" type="#_x0000_t75" style="position:absolute;left:1486;top:-1089;width:9310;height:1172;visibility:visible;mso-wrap-style:square" o:gfxdata="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">
-                  <v:imagedata r:id="rId11" o:title=""/>
+                  <v:imagedata r:id="rId12" o:title=""/>
                 </v:shape>
                 <v:shape id="Picture 4" o:spid="_x0000_s1028" type="#_x0000_t75" style="position:absolute;left:9997;top:-1280;width:1290;height:1499;visibility:visible;mso-wrap-style:square" o:gfxdata="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">
-                  <v:imagedata r:id="rId12" o:title=""/>
+                  <v:imagedata r:id="rId13" o:title=""/>
                 </v:shape>
                 <v:shapetype id="_x0000_t202" coordsize="21600,21600" o:spt="202" path="m,l,21600r21600,l21600,xe">
                   <v:stroke joinstyle="miter"/>
@@ -925,8 +925,8 @@
         <w:ind w:left="0" w:right="1315" w:firstLine="0"/>
         <w:jc w:val="center"/>
         <w:sectPr>
-          <w:headerReference w:type="default" r:id="rId13"/>
-          <w:footerReference w:type="default" r:id="rId14"/>
+          <w:headerReference w:type="default" r:id="rId14"/>
+          <w:footerReference w:type="default" r:id="rId15"/>
           <w:type w:val="continuous"/>
           <w:pgSz w:w="12240" w:h="15840"/>
           <w:pgMar w:top="1160" w:right="840" w:bottom="1200" w:left="1220" w:header="764" w:footer="1012" w:gutter="0"/>
@@ -5763,15 +5763,7 @@
                 <w:b w:val="0"/>
                 <w:i w:val="0"/>
               </w:rPr>
-              <w:t>3</w:t>
-            </w:r>
-            <w:r>
-              <w:rPr>
-                <w:rFonts w:ascii="Arial" w:hAnsi="Arial"/>
-                <w:b w:val="0"/>
-                <w:i w:val="0"/>
-              </w:rPr>
-              <w:t>4</w:t>
+              <w:t>34</w:t>
             </w:r>
           </w:hyperlink>
         </w:p>
@@ -6137,8 +6129,6 @@
           <w:cols w:space="720"/>
         </w:sectPr>
       </w:pPr>
-      <w:bookmarkStart w:id="0" w:name="_GoBack"/>
-      <w:bookmarkEnd w:id="0"/>
     </w:p>
     <w:p>
       <w:pPr>
@@ -6156,8 +6146,9 @@
         <w:spacing w:before="0"/>
         <w:ind w:left="3107"/>
       </w:pPr>
-      <w:bookmarkStart w:id="1" w:name="_bookmark0"/>
-      <w:bookmarkEnd w:id="1"/>
+      <w:bookmarkStart w:id="0" w:name="_bookmark0"/>
+      <w:bookmarkEnd w:id="0"/>
+      <w:proofErr w:type="gramStart"/>
       <w:r>
         <w:rPr>
           <w:color w:val="365F91"/>
@@ -6168,7 +6159,14 @@
         <w:rPr>
           <w:color w:val="365F91"/>
         </w:rPr>
-        <w:t>ƠNG 1. MỞ ĐẦU</w:t>
+        <w:t>ƠNG 1.</w:t>
+      </w:r>
+      <w:proofErr w:type="gramEnd"/>
+      <w:r>
+        <w:rPr>
+          <w:color w:val="365F91"/>
+        </w:rPr>
+        <w:t xml:space="preserve"> MỞ ĐẦU</w:t>
       </w:r>
     </w:p>
     <w:p>
@@ -6192,8 +6190,8 @@
           <w:tab w:val="left" w:pos="1316"/>
         </w:tabs>
       </w:pPr>
-      <w:bookmarkStart w:id="2" w:name="_bookmark1"/>
-      <w:bookmarkEnd w:id="2"/>
+      <w:bookmarkStart w:id="1" w:name="_bookmark1"/>
+      <w:bookmarkEnd w:id="1"/>
       <w:r>
         <w:t>Giới thiệu môn học và nhóm thực</w:t>
       </w:r>
@@ -6213,14 +6211,27 @@
         <w:spacing w:before="246" w:line="276" w:lineRule="auto"/>
         <w:ind w:left="580" w:right="721" w:firstLine="360"/>
       </w:pPr>
-      <w:r>
-        <w:t xml:space="preserve">Môn di động 2 là môn nâng cao của di động 1. Môn học này giúp sinh viên phát triển </w:t>
+      <w:proofErr w:type="gramStart"/>
+      <w:r>
+        <w:t>Môn di động 2 là môn nâng cao của di động 1.</w:t>
+      </w:r>
+      <w:proofErr w:type="gramEnd"/>
+      <w:r>
+        <w:t xml:space="preserve"> Môn học này giúp sinh viên phát triển </w:t>
       </w:r>
       <w:r>
         <w:t>kỹ năng lập trình,</w:t>
       </w:r>
       <w:r>
-        <w:t xml:space="preserve"> cập nhật kiến thức mới giúp áp dụng cho các dự án thực tế.</w:t>
+        <w:t xml:space="preserve"> cập nhật kiến thức mới giúp áp dụng cho các dự </w:t>
+      </w:r>
+      <w:proofErr w:type="gramStart"/>
+      <w:r>
+        <w:t>án</w:t>
+      </w:r>
+      <w:proofErr w:type="gramEnd"/>
+      <w:r>
+        <w:t xml:space="preserve"> thực tế.</w:t>
       </w:r>
     </w:p>
     <w:p>
@@ -6242,8 +6253,13 @@
         <w:t xml:space="preserve">, </w:t>
       </w:r>
       <w:r>
-        <w:t>WebView,…</w:t>
-      </w:r>
+        <w:t>WebView</w:t>
+      </w:r>
+      <w:proofErr w:type="gramStart"/>
+      <w:r>
+        <w:t>,…</w:t>
+      </w:r>
+      <w:proofErr w:type="gramEnd"/>
     </w:p>
     <w:p>
       <w:pPr>
@@ -6492,8 +6508,8 @@
         <w:spacing w:before="1"/>
         <w:ind w:left="1385" w:hanging="445"/>
       </w:pPr>
-      <w:bookmarkStart w:id="3" w:name="_bookmark2"/>
-      <w:bookmarkEnd w:id="3"/>
+      <w:bookmarkStart w:id="2" w:name="_bookmark2"/>
+      <w:bookmarkEnd w:id="2"/>
       <w:r>
         <w:t>Mô tả ứng</w:t>
       </w:r>
@@ -6760,8 +6776,8 @@
         </w:tabs>
         <w:spacing w:before="163"/>
       </w:pPr>
-      <w:bookmarkStart w:id="4" w:name="_bookmark3"/>
-      <w:bookmarkEnd w:id="4"/>
+      <w:bookmarkStart w:id="3" w:name="_bookmark3"/>
+      <w:bookmarkEnd w:id="3"/>
       <w:r>
         <w:t>Ứng dụng trong cuộc</w:t>
       </w:r>
@@ -6809,7 +6825,15 @@
         <w:t xml:space="preserve">giúp chúng ta </w:t>
       </w:r>
       <w:r>
-        <w:t>có thể thư giãn và giải tỏa được căng thẳng trong công việc và</w:t>
+        <w:t xml:space="preserve">có thể </w:t>
+      </w:r>
+      <w:proofErr w:type="gramStart"/>
+      <w:r>
+        <w:t>thư</w:t>
+      </w:r>
+      <w:proofErr w:type="gramEnd"/>
+      <w:r>
+        <w:t xml:space="preserve"> giãn và giải tỏa được căng thẳng trong công việc và</w:t>
       </w:r>
       <w:r>
         <w:t xml:space="preserve"> học tập.</w:t>
@@ -6875,8 +6899,8 @@
       <w:pPr>
         <w:pStyle w:val="Heading1"/>
       </w:pPr>
-      <w:bookmarkStart w:id="5" w:name="_bookmark4"/>
-      <w:bookmarkEnd w:id="5"/>
+      <w:bookmarkStart w:id="4" w:name="_bookmark4"/>
+      <w:bookmarkEnd w:id="4"/>
       <w:r>
         <w:rPr>
           <w:color w:val="365F91"/>
@@ -6912,8 +6936,8 @@
           <w:tab w:val="left" w:pos="1730"/>
         </w:tabs>
       </w:pPr>
-      <w:bookmarkStart w:id="6" w:name="_bookmark5"/>
-      <w:bookmarkEnd w:id="6"/>
+      <w:bookmarkStart w:id="5" w:name="_bookmark5"/>
+      <w:bookmarkEnd w:id="5"/>
       <w:r>
         <w:t>Phân tích thiết hệ</w:t>
       </w:r>
@@ -6950,7 +6974,11 @@
         <w:t>.</w:t>
       </w:r>
       <w:r>
-        <w:t xml:space="preserve"> Mục tiêu của chò chơi là chơi càng lâu </w:t>
+        <w:t xml:space="preserve"> </w:t>
+      </w:r>
+      <w:proofErr w:type="gramStart"/>
+      <w:r>
+        <w:t xml:space="preserve">Mục tiêu của chò chơi là chơi càng lâu </w:t>
       </w:r>
       <w:r>
         <w:t>thua càng tốt và</w:t>
@@ -6967,6 +6995,7 @@
       <w:r>
         <w:t>.</w:t>
       </w:r>
+      <w:proofErr w:type="gramEnd"/>
     </w:p>
     <w:p>
       <w:pPr>
@@ -6975,7 +7004,15 @@
         <w:ind w:left="640" w:firstLine="0"/>
       </w:pPr>
       <w:r>
-        <w:t>Phạm vi đề tài:</w:t>
+        <w:t xml:space="preserve">Phạm </w:t>
+      </w:r>
+      <w:proofErr w:type="gramStart"/>
+      <w:r>
+        <w:t>vi</w:t>
+      </w:r>
+      <w:proofErr w:type="gramEnd"/>
+      <w:r>
+        <w:t xml:space="preserve"> đề tài:</w:t>
       </w:r>
     </w:p>
     <w:p>
@@ -7307,7 +7344,7 @@
                     </pic:cNvPicPr>
                   </pic:nvPicPr>
                   <pic:blipFill>
-                    <a:blip r:embed="rId15">
+                    <a:blip r:embed="rId16">
                       <a:extLst>
                         <a:ext uri="{28A0092B-C50C-407E-A947-70E740481C1C}">
                           <a14:useLocalDpi xmlns:a14="http://schemas.microsoft.com/office/drawing/2010/main" val="0"/>
@@ -7913,7 +7950,7 @@
                     </pic:cNvPicPr>
                   </pic:nvPicPr>
                   <pic:blipFill>
-                    <a:blip r:embed="rId16">
+                    <a:blip r:embed="rId17">
                       <a:extLst>
                         <a:ext uri="{28A0092B-C50C-407E-A947-70E740481C1C}">
                           <a14:useLocalDpi xmlns:a14="http://schemas.microsoft.com/office/drawing/2010/main" val="0"/>
@@ -9233,11 +9270,19 @@
           <w:sz w:val="24"/>
         </w:rPr>
       </w:pPr>
-      <w:r>
-        <w:rPr>
-          <w:sz w:val="24"/>
-        </w:rPr>
-        <w:t>ứng dụng giúp chúng ta điều chỉnh được âm thanh của trò chơi.</w:t>
+      <w:proofErr w:type="gramStart"/>
+      <w:r>
+        <w:rPr>
+          <w:sz w:val="24"/>
+        </w:rPr>
+        <w:t>ứng</w:t>
+      </w:r>
+      <w:proofErr w:type="gramEnd"/>
+      <w:r>
+        <w:rPr>
+          <w:sz w:val="24"/>
+        </w:rPr>
+        <w:t xml:space="preserve"> dụng giúp chúng ta điều chỉnh được âm thanh của trò chơi.</w:t>
       </w:r>
     </w:p>
     <w:p>
@@ -9509,11 +9554,19 @@
           <w:cols w:space="720"/>
         </w:sectPr>
       </w:pPr>
-      <w:r>
-        <w:rPr>
-          <w:sz w:val="24"/>
-        </w:rPr>
-        <w:t>ứng dụng hiện thông báo có muốn thoát game hay không ?</w:t>
+      <w:proofErr w:type="gramStart"/>
+      <w:r>
+        <w:rPr>
+          <w:sz w:val="24"/>
+        </w:rPr>
+        <w:t>ứng</w:t>
+      </w:r>
+      <w:proofErr w:type="gramEnd"/>
+      <w:r>
+        <w:rPr>
+          <w:sz w:val="24"/>
+        </w:rPr>
+        <w:t xml:space="preserve"> dụng hiện thông báo có muốn thoát game hay không ?</w:t>
       </w:r>
     </w:p>
     <w:p>
@@ -9724,13 +9777,21 @@
           <w:b/>
           <w:sz w:val="24"/>
         </w:rPr>
-        <w:t xml:space="preserve">ng #3: Màn hình giao diện 3 </w:t>
-      </w:r>
+        <w:t xml:space="preserve">ng #3: Màn hình giao diện </w:t>
+      </w:r>
+      <w:proofErr w:type="gramStart"/>
       <w:r>
         <w:rPr>
           <w:b/>
           <w:sz w:val="24"/>
         </w:rPr>
+        <w:t xml:space="preserve">3 </w:t>
+      </w:r>
+      <w:r>
+        <w:rPr>
+          <w:b/>
+          <w:sz w:val="24"/>
+        </w:rPr>
         <w:t xml:space="preserve"> </w:t>
       </w:r>
       <w:r>
@@ -9740,6 +9801,7 @@
         </w:rPr>
         <w:t>(</w:t>
       </w:r>
+      <w:proofErr w:type="gramEnd"/>
       <w:r>
         <w:rPr>
           <w:b/>
@@ -9832,7 +9894,7 @@
                     </pic:cNvPicPr>
                   </pic:nvPicPr>
                   <pic:blipFill>
-                    <a:blip r:embed="rId17">
+                    <a:blip r:embed="rId18">
                       <a:extLst>
                         <a:ext uri="{28A0092B-C50C-407E-A947-70E740481C1C}">
                           <a14:useLocalDpi xmlns:a14="http://schemas.microsoft.com/office/drawing/2010/main" val="0"/>
@@ -10825,7 +10887,7 @@
                     <pic:cNvPicPr/>
                   </pic:nvPicPr>
                   <pic:blipFill>
-                    <a:blip r:embed="rId18">
+                    <a:blip r:embed="rId19">
                       <a:extLst>
                         <a:ext uri="{28A0092B-C50C-407E-A947-70E740481C1C}">
                           <a14:useLocalDpi xmlns:a14="http://schemas.microsoft.com/office/drawing/2010/main" val="0"/>
@@ -12288,45 +12350,6 @@
           <w:sz w:val="15"/>
         </w:rPr>
       </w:pPr>
-      <w:r>
-        <w:rPr>
-          <w:noProof/>
-          <w:lang w:bidi="ar-SA"/>
-        </w:rPr>
-        <w:drawing>
-          <wp:inline distT="0" distB="0" distL="0" distR="0" wp14:anchorId="6A8B894C" wp14:editId="061F1556">
-            <wp:extent cx="2943225" cy="4743450"/>
-            <wp:effectExtent l="0" t="0" r="9525" b="0"/>
-            <wp:docPr id="4" name="Picture 4"/>
-            <wp:cNvGraphicFramePr/>
-            <a:graphic xmlns:a="http://schemas.openxmlformats.org/drawingml/2006/main">
-              <a:graphicData uri="http://schemas.openxmlformats.org/drawingml/2006/picture">
-                <pic:pic xmlns:pic="http://schemas.openxmlformats.org/drawingml/2006/picture">
-                  <pic:nvPicPr>
-                    <pic:cNvPr id="1" name="Picture 1"/>
-                    <pic:cNvPicPr/>
-                  </pic:nvPicPr>
-                  <pic:blipFill>
-                    <a:blip r:embed="rId19"/>
-                    <a:stretch>
-                      <a:fillRect/>
-                    </a:stretch>
-                  </pic:blipFill>
-                  <pic:spPr>
-                    <a:xfrm>
-                      <a:off x="0" y="0"/>
-                      <a:ext cx="2943225" cy="4743450"/>
-                    </a:xfrm>
-                    <a:prstGeom prst="rect">
-                      <a:avLst/>
-                    </a:prstGeom>
-                  </pic:spPr>
-                </pic:pic>
-              </a:graphicData>
-            </a:graphic>
-          </wp:inline>
-        </w:drawing>
-      </w:r>
     </w:p>
     <w:p>
       <w:pPr>
@@ -12891,6 +12914,36 @@
                 <w:szCs w:val="20"/>
                 <w:lang w:eastAsia="zh-CN" w:bidi="hi-IN"/>
               </w:rPr>
+              <w:t>1 button Sound</w:t>
+            </w:r>
+          </w:p>
+          <w:p>
+            <w:pPr>
+              <w:widowControl/>
+              <w:numPr>
+                <w:ilvl w:val="0"/>
+                <w:numId w:val="22"/>
+              </w:numPr>
+              <w:autoSpaceDE/>
+              <w:autoSpaceDN/>
+              <w:spacing w:after="160" w:line="256" w:lineRule="auto"/>
+              <w:contextualSpacing/>
+              <w:rPr>
+                <w:rFonts w:eastAsia="SimSun" w:cs="Mangal"/>
+                <w:kern w:val="3"/>
+                <w:sz w:val="20"/>
+                <w:szCs w:val="20"/>
+                <w:lang w:eastAsia="zh-CN" w:bidi="hi-IN"/>
+              </w:rPr>
+            </w:pPr>
+            <w:r>
+              <w:rPr>
+                <w:rFonts w:eastAsia="SimSun" w:cs="Mangal"/>
+                <w:kern w:val="3"/>
+                <w:sz w:val="20"/>
+                <w:szCs w:val="20"/>
+                <w:lang w:eastAsia="zh-CN" w:bidi="hi-IN"/>
+              </w:rPr>
               <w:t xml:space="preserve">1 list view </w:t>
             </w:r>
           </w:p>
@@ -13172,6 +13225,206 @@
           </w:p>
         </w:tc>
       </w:tr>
+      <w:tr>
+        <w:trPr>
+          <w:trHeight w:val="818"/>
+        </w:trPr>
+        <w:tc>
+          <w:tcPr>
+            <w:tcW w:w="1216" w:type="dxa"/>
+            <w:tcBorders>
+              <w:top w:val="single" w:sz="4" w:space="0" w:color="auto"/>
+              <w:left w:val="single" w:sz="4" w:space="0" w:color="auto"/>
+              <w:bottom w:val="single" w:sz="4" w:space="0" w:color="auto"/>
+              <w:right w:val="single" w:sz="4" w:space="0" w:color="auto"/>
+            </w:tcBorders>
+          </w:tcPr>
+          <w:p>
+            <w:pPr>
+              <w:keepNext/>
+              <w:keepLines/>
+              <w:widowControl/>
+              <w:autoSpaceDE/>
+              <w:autoSpaceDN/>
+              <w:spacing w:after="183" w:line="256" w:lineRule="auto"/>
+              <w:outlineLvl w:val="2"/>
+              <w:rPr>
+                <w:b/>
+                <w:i/>
+                <w:color w:val="000000"/>
+                <w:sz w:val="20"/>
+                <w:lang w:bidi="ar-SA"/>
+              </w:rPr>
+            </w:pPr>
+            <w:r>
+              <w:rPr>
+                <w:b/>
+                <w:i/>
+                <w:color w:val="000000"/>
+                <w:sz w:val="20"/>
+                <w:lang w:bidi="ar-SA"/>
+              </w:rPr>
+              <w:t>Button Sound</w:t>
+            </w:r>
+          </w:p>
+        </w:tc>
+        <w:tc>
+          <w:tcPr>
+            <w:tcW w:w="3403" w:type="dxa"/>
+            <w:tcBorders>
+              <w:top w:val="single" w:sz="4" w:space="0" w:color="auto"/>
+              <w:left w:val="single" w:sz="4" w:space="0" w:color="auto"/>
+              <w:bottom w:val="single" w:sz="4" w:space="0" w:color="auto"/>
+              <w:right w:val="single" w:sz="4" w:space="0" w:color="auto"/>
+            </w:tcBorders>
+          </w:tcPr>
+          <w:p>
+            <w:pPr>
+              <w:widowControl/>
+              <w:shd w:val="clear" w:color="auto" w:fill="FFFFFF"/>
+              <w:tabs>
+                <w:tab w:val="left" w:pos="916"/>
+                <w:tab w:val="left" w:pos="1832"/>
+                <w:tab w:val="left" w:pos="2748"/>
+                <w:tab w:val="left" w:pos="3664"/>
+                <w:tab w:val="left" w:pos="4580"/>
+                <w:tab w:val="left" w:pos="5496"/>
+                <w:tab w:val="left" w:pos="6412"/>
+                <w:tab w:val="left" w:pos="7328"/>
+                <w:tab w:val="left" w:pos="8244"/>
+                <w:tab w:val="left" w:pos="9160"/>
+                <w:tab w:val="left" w:pos="10076"/>
+                <w:tab w:val="left" w:pos="10992"/>
+                <w:tab w:val="left" w:pos="11908"/>
+                <w:tab w:val="left" w:pos="12824"/>
+                <w:tab w:val="left" w:pos="13740"/>
+                <w:tab w:val="left" w:pos="14656"/>
+              </w:tabs>
+              <w:autoSpaceDE/>
+              <w:autoSpaceDN/>
+              <w:rPr>
+                <w:rFonts w:ascii="inherit" w:hAnsi="inherit" w:cs="Courier New"/>
+                <w:color w:val="212121"/>
+                <w:sz w:val="20"/>
+                <w:szCs w:val="20"/>
+                <w:lang w:val="en" w:eastAsia="vi-VN" w:bidi="ar-SA"/>
+              </w:rPr>
+            </w:pPr>
+            <w:r>
+              <w:rPr>
+                <w:rFonts w:ascii="inherit" w:hAnsi="inherit" w:cs="Courier New"/>
+                <w:color w:val="212121"/>
+                <w:sz w:val="20"/>
+                <w:szCs w:val="20"/>
+                <w:lang w:val="en" w:eastAsia="vi-VN" w:bidi="ar-SA"/>
+              </w:rPr>
+              <w:t>Touch will t</w:t>
+            </w:r>
+            <w:r>
+              <w:rPr>
+                <w:rFonts w:ascii="inherit" w:hAnsi="inherit" w:cs="Courier New"/>
+                <w:color w:val="212121"/>
+                <w:sz w:val="20"/>
+                <w:szCs w:val="20"/>
+                <w:lang w:val="en" w:eastAsia="vi-VN" w:bidi="ar-SA"/>
+              </w:rPr>
+              <w:t>urn off the sound of the game</w:t>
+            </w:r>
+            <w:r>
+              <w:rPr>
+                <w:rFonts w:ascii="inherit" w:hAnsi="inherit" w:cs="Courier New"/>
+                <w:color w:val="212121"/>
+                <w:sz w:val="20"/>
+                <w:szCs w:val="20"/>
+                <w:lang w:val="en" w:eastAsia="vi-VN" w:bidi="ar-SA"/>
+              </w:rPr>
+              <w:t>, touch again will t</w:t>
+            </w:r>
+            <w:r>
+              <w:rPr>
+                <w:rFonts w:ascii="inherit" w:hAnsi="inherit" w:cs="Courier New"/>
+                <w:color w:val="212121"/>
+                <w:sz w:val="20"/>
+                <w:szCs w:val="20"/>
+                <w:lang w:val="en" w:eastAsia="vi-VN" w:bidi="ar-SA"/>
+              </w:rPr>
+              <w:t>urn on the sound of the game</w:t>
+            </w:r>
+          </w:p>
+        </w:tc>
+        <w:tc>
+          <w:tcPr>
+            <w:tcW w:w="1539" w:type="dxa"/>
+            <w:tcBorders>
+              <w:top w:val="single" w:sz="4" w:space="0" w:color="auto"/>
+              <w:left w:val="single" w:sz="4" w:space="0" w:color="auto"/>
+              <w:bottom w:val="single" w:sz="4" w:space="0" w:color="auto"/>
+              <w:right w:val="single" w:sz="4" w:space="0" w:color="auto"/>
+            </w:tcBorders>
+          </w:tcPr>
+          <w:p>
+            <w:pPr>
+              <w:suppressAutoHyphens/>
+              <w:autoSpaceDE/>
+              <w:spacing w:line="256" w:lineRule="auto"/>
+              <w:contextualSpacing/>
+              <w:rPr>
+                <w:rFonts w:eastAsia="SimSun" w:cs="Mangal"/>
+                <w:kern w:val="3"/>
+                <w:sz w:val="20"/>
+                <w:szCs w:val="20"/>
+                <w:lang w:eastAsia="zh-CN" w:bidi="hi-IN"/>
+              </w:rPr>
+            </w:pPr>
+            <w:r>
+              <w:rPr>
+                <w:rFonts w:eastAsia="SimSun" w:cs="Mangal"/>
+                <w:kern w:val="3"/>
+                <w:sz w:val="20"/>
+                <w:szCs w:val="20"/>
+                <w:lang w:eastAsia="zh-CN" w:bidi="hi-IN"/>
+              </w:rPr>
+              <w:t>Touch</w:t>
+            </w:r>
+          </w:p>
+        </w:tc>
+        <w:tc>
+          <w:tcPr>
+            <w:tcW w:w="1945" w:type="dxa"/>
+            <w:tcBorders>
+              <w:top w:val="single" w:sz="4" w:space="0" w:color="auto"/>
+              <w:left w:val="single" w:sz="4" w:space="0" w:color="auto"/>
+              <w:bottom w:val="single" w:sz="4" w:space="0" w:color="auto"/>
+              <w:right w:val="single" w:sz="4" w:space="0" w:color="auto"/>
+            </w:tcBorders>
+          </w:tcPr>
+          <w:p>
+            <w:pPr>
+              <w:suppressAutoHyphens/>
+              <w:autoSpaceDE/>
+              <w:spacing w:line="256" w:lineRule="auto"/>
+              <w:contextualSpacing/>
+              <w:rPr>
+                <w:rFonts w:eastAsia="SimSun" w:cs="Mangal"/>
+                <w:kern w:val="3"/>
+                <w:sz w:val="20"/>
+                <w:szCs w:val="20"/>
+                <w:lang w:eastAsia="zh-CN" w:bidi="hi-IN"/>
+              </w:rPr>
+            </w:pPr>
+            <w:r>
+              <w:rPr>
+                <w:rFonts w:eastAsia="SimSun" w:cs="Mangal"/>
+                <w:kern w:val="3"/>
+                <w:sz w:val="20"/>
+                <w:szCs w:val="20"/>
+                <w:lang w:eastAsia="zh-CN" w:bidi="hi-IN"/>
+              </w:rPr>
+              <w:t xml:space="preserve">Turn off the sound, turn on the sound. </w:t>
+            </w:r>
+          </w:p>
+        </w:tc>
+      </w:tr>
     </w:tbl>
     <w:p>
       <w:pPr>
@@ -13192,6 +13445,31 @@
     <w:p>
       <w:pPr>
         <w:spacing w:line="272" w:lineRule="exact"/>
+        <w:ind w:left="720"/>
+        <w:rPr>
+          <w:sz w:val="24"/>
+        </w:rPr>
+      </w:pPr>
+      <w:proofErr w:type="gramStart"/>
+      <w:r>
+        <w:rPr>
+          <w:sz w:val="24"/>
+        </w:rPr>
+        <w:t>Đọc dữ liệu điểm số người chơi từ database SQLite lấy 10 người cao nhất hiển thị ra màn hình bằng custom_listview.</w:t>
+      </w:r>
+      <w:proofErr w:type="gramEnd"/>
+    </w:p>
+    <w:p>
+      <w:pPr>
+        <w:spacing w:line="272" w:lineRule="exact"/>
+        <w:rPr>
+          <w:sz w:val="24"/>
+        </w:rPr>
+      </w:pPr>
+    </w:p>
+    <w:p>
+      <w:pPr>
+        <w:spacing w:line="272" w:lineRule="exact"/>
         <w:rPr>
           <w:sz w:val="24"/>
         </w:rPr>
@@ -13201,7 +13479,21 @@
           <w:sz w:val="24"/>
         </w:rPr>
         <w:tab/>
-        <w:t>Đọc dữ liệu điểm số người chơi từ database SQLite lấy 10 người cao nhất hiển thị ra màn hình bằng custom_listview.</w:t>
+        <w:t xml:space="preserve">Sắp xếp </w:t>
+      </w:r>
+      <w:proofErr w:type="gramStart"/>
+      <w:r>
+        <w:rPr>
+          <w:sz w:val="24"/>
+        </w:rPr>
+        <w:t>theo</w:t>
+      </w:r>
+      <w:proofErr w:type="gramEnd"/>
+      <w:r>
+        <w:rPr>
+          <w:sz w:val="24"/>
+        </w:rPr>
+        <w:t xml:space="preserve"> điểm số, nếu điểm số bằng nhau thì sắp xếp theo thời gian</w:t>
       </w:r>
     </w:p>
     <w:p>
@@ -13224,7 +13516,27 @@
           <w:sz w:val="24"/>
         </w:rPr>
         <w:tab/>
-        <w:t>Sắp xếp theo điểm số, nếu điểm số bằng nhau thì sắp xếp theo thời gian</w:t>
+        <w:t xml:space="preserve">Sau </w:t>
+      </w:r>
+      <w:proofErr w:type="gramStart"/>
+      <w:r>
+        <w:rPr>
+          <w:sz w:val="24"/>
+        </w:rPr>
+        <w:t>khi click</w:t>
+      </w:r>
+      <w:proofErr w:type="gramEnd"/>
+      <w:r>
+        <w:rPr>
+          <w:sz w:val="24"/>
+        </w:rPr>
+        <w:t xml:space="preserve"> B</w:t>
+      </w:r>
+      <w:r>
+        <w:rPr>
+          <w:sz w:val="24"/>
+        </w:rPr>
+        <w:t xml:space="preserve">utton home sẽ trở về màn hình chính. </w:t>
       </w:r>
     </w:p>
     <w:p>
@@ -13252,7 +13564,47 @@
           <w:sz w:val="24"/>
         </w:rPr>
         <w:tab/>
-        <w:t xml:space="preserve">Sau khi click button home sẽ trở về màn hình chính. </w:t>
+        <w:t xml:space="preserve">Sau </w:t>
+      </w:r>
+      <w:proofErr w:type="gramStart"/>
+      <w:r>
+        <w:rPr>
+          <w:sz w:val="24"/>
+        </w:rPr>
+        <w:t>khi click</w:t>
+      </w:r>
+      <w:proofErr w:type="gramEnd"/>
+      <w:r>
+        <w:rPr>
+          <w:sz w:val="24"/>
+        </w:rPr>
+        <w:t xml:space="preserve"> </w:t>
+      </w:r>
+      <w:r>
+        <w:rPr>
+          <w:sz w:val="24"/>
+        </w:rPr>
+        <w:t>Image</w:t>
+      </w:r>
+      <w:r>
+        <w:rPr>
+          <w:sz w:val="24"/>
+        </w:rPr>
+        <w:t xml:space="preserve"> sound sẽ tắt âm thanh của game, click lần nữa âm thanh </w:t>
+      </w:r>
+      <w:bookmarkStart w:id="6" w:name="_GoBack"/>
+      <w:bookmarkEnd w:id="6"/>
+      <w:r>
+        <w:rPr>
+          <w:sz w:val="24"/>
+        </w:rPr>
+        <w:t>mở</w:t>
+      </w:r>
+      <w:r>
+        <w:rPr>
+          <w:sz w:val="24"/>
+        </w:rPr>
+        <w:t xml:space="preserve">. </w:t>
       </w:r>
     </w:p>
     <w:p>
@@ -14364,7 +14716,20 @@
           <w:sz w:val="24"/>
         </w:rPr>
         <w:tab/>
-        <w:t>Khi click vào “About” sẽ hiển thị ra trang giới thiệu trò chơi.</w:t>
+      </w:r>
+      <w:proofErr w:type="gramStart"/>
+      <w:r>
+        <w:rPr>
+          <w:sz w:val="24"/>
+        </w:rPr>
+        <w:t>Khi click</w:t>
+      </w:r>
+      <w:proofErr w:type="gramEnd"/>
+      <w:r>
+        <w:rPr>
+          <w:sz w:val="24"/>
+        </w:rPr>
+        <w:t xml:space="preserve"> vào “About” sẽ hiển thị ra trang giới thiệu trò chơi.</w:t>
       </w:r>
     </w:p>
     <w:p>
@@ -14385,8 +14750,15 @@
           <w:sz w:val="24"/>
         </w:rPr>
         <w:tab/>
+      </w:r>
+      <w:proofErr w:type="gramStart"/>
+      <w:r>
+        <w:rPr>
+          <w:sz w:val="24"/>
+        </w:rPr>
         <w:t>Trong trang “About” sẽ hiển thị ra các thông tin của trò chơi.</w:t>
       </w:r>
+      <w:proofErr w:type="gramEnd"/>
     </w:p>
     <w:p>
       <w:pPr>
@@ -15305,6 +15677,9 @@
     <w:p>
       <w:r>
         <w:tab/>
+      </w:r>
+      <w:proofErr w:type="gramStart"/>
+      <w:r>
         <w:t xml:space="preserve">Khi chọn vào “Instruction” </w:t>
       </w:r>
       <w:r>
@@ -15313,16 +15688,21 @@
       <w:r>
         <w:t>.</w:t>
       </w:r>
+      <w:proofErr w:type="gramEnd"/>
     </w:p>
     <w:p/>
     <w:p>
       <w:r>
         <w:tab/>
+      </w:r>
+      <w:proofErr w:type="gramStart"/>
+      <w:r>
         <w:t>Trong Instruction sẽ hướng dẫn n</w:t>
       </w:r>
       <w:r>
         <w:t>gười chơi biết cách chơi và sẽ cho người chơi biết khi nào thì được điểm và khi nào thua.</w:t>
       </w:r>
+      <w:proofErr w:type="gramEnd"/>
     </w:p>
     <w:p/>
     <w:p>
@@ -16467,8 +16847,16 @@
         <w:rPr>
           <w:sz w:val="24"/>
         </w:rPr>
-        <w:t>Làm thế nào :</w:t>
-      </w:r>
+        <w:t xml:space="preserve">Làm thế </w:t>
+      </w:r>
+      <w:proofErr w:type="gramStart"/>
+      <w:r>
+        <w:rPr>
+          <w:sz w:val="24"/>
+        </w:rPr>
+        <w:t>nào :</w:t>
+      </w:r>
+      <w:proofErr w:type="gramEnd"/>
     </w:p>
     <w:p>
       <w:pPr>
@@ -16485,8 +16873,16 @@
         <w:rPr>
           <w:sz w:val="24"/>
         </w:rPr>
-        <w:t xml:space="preserve"> Khi trò chơi kết thúc màn hình game over xuất hiện.</w:t>
-      </w:r>
+        <w:t xml:space="preserve"> </w:t>
+      </w:r>
+      <w:proofErr w:type="gramStart"/>
+      <w:r>
+        <w:rPr>
+          <w:sz w:val="24"/>
+        </w:rPr>
+        <w:t>Khi trò chơi kết thúc màn hình game over xuất hiện.</w:t>
+      </w:r>
+      <w:proofErr w:type="gramEnd"/>
     </w:p>
     <w:p>
       <w:pPr>
@@ -16618,7 +17014,23 @@
           <w:b/>
           <w:sz w:val="24"/>
         </w:rPr>
-        <w:t>Chức năng : Màn hình chơi game</w:t>
+        <w:t xml:space="preserve">Chức </w:t>
+      </w:r>
+      <w:proofErr w:type="gramStart"/>
+      <w:r>
+        <w:rPr>
+          <w:b/>
+          <w:sz w:val="24"/>
+        </w:rPr>
+        <w:t>năng :</w:t>
+      </w:r>
+      <w:proofErr w:type="gramEnd"/>
+      <w:r>
+        <w:rPr>
+          <w:b/>
+          <w:sz w:val="24"/>
+        </w:rPr>
+        <w:t xml:space="preserve"> Màn hình chơi game</w:t>
       </w:r>
       <w:r>
         <w:rPr>
@@ -17411,6 +17823,25 @@
         </w:rPr>
         <w:lastRenderedPageBreak/>
         <w:pict>
+          <v:shapetype id="_x0000_t75" coordsize="21600,21600" o:spt="75" o:preferrelative="t" path="m@4@5l@4@11@9@11@9@5xe" filled="f" stroked="f">
+            <v:stroke joinstyle="miter"/>
+            <v:formulas>
+              <v:f eqn="if lineDrawn pixelLineWidth 0"/>
+              <v:f eqn="sum @0 1 0"/>
+              <v:f eqn="sum 0 0 @1"/>
+              <v:f eqn="prod @2 1 2"/>
+              <v:f eqn="prod @3 21600 pixelWidth"/>
+              <v:f eqn="prod @3 21600 pixelHeight"/>
+              <v:f eqn="sum @0 0 1"/>
+              <v:f eqn="prod @6 1 2"/>
+              <v:f eqn="prod @7 21600 pixelWidth"/>
+              <v:f eqn="sum @8 21600 0"/>
+              <v:f eqn="prod @7 21600 pixelHeight"/>
+              <v:f eqn="sum @10 21600 0"/>
+            </v:formulas>
+            <v:path o:extrusionok="f" gradientshapeok="t" o:connecttype="rect"/>
+            <o:lock v:ext="edit" aspectratio="t"/>
+          </v:shapetype>
           <v:shape id="_x0000_i1025" type="#_x0000_t75" style="width:378.75pt;height:674.25pt">
             <v:imagedata r:id="rId23" o:title="Screenshot_20180417-094949"/>
           </v:shape>
@@ -17448,8 +17879,16 @@
           <w:sz w:val="24"/>
         </w:rPr>
         <w:lastRenderedPageBreak/>
-        <w:t>Làm thế nào :</w:t>
-      </w:r>
+        <w:t xml:space="preserve">Làm thế </w:t>
+      </w:r>
+      <w:proofErr w:type="gramStart"/>
+      <w:r>
+        <w:rPr>
+          <w:sz w:val="24"/>
+        </w:rPr>
+        <w:t>nào :</w:t>
+      </w:r>
+      <w:proofErr w:type="gramEnd"/>
     </w:p>
     <w:p>
       <w:pPr>
@@ -17623,6 +18062,12 @@
           <w:sz w:val="24"/>
         </w:rPr>
         <w:tab/>
+      </w:r>
+      <w:proofErr w:type="gramStart"/>
+      <w:r>
+        <w:rPr>
+          <w:sz w:val="24"/>
+        </w:rPr>
         <w:t>Webview có sử dụng JS</w:t>
       </w:r>
       <w:r>
@@ -17655,6 +18100,7 @@
         </w:rPr>
         <w:t>bên trong WebView.</w:t>
       </w:r>
+      <w:proofErr w:type="gramEnd"/>
     </w:p>
     <w:p>
       <w:pPr>
@@ -17768,8 +18214,29 @@
           <w:sz w:val="24"/>
         </w:rPr>
         <w:tab/>
-        <w:t>Khi có 1 hàng bóng cùng màu. Các quả bóng sẽ nổ và biến mất, người chơi sẽ được cộng 10 điểm.</w:t>
-      </w:r>
+      </w:r>
+      <w:proofErr w:type="gramStart"/>
+      <w:r>
+        <w:rPr>
+          <w:sz w:val="24"/>
+        </w:rPr>
+        <w:t>Khi có 1 hàng bóng cùng màu.</w:t>
+      </w:r>
+      <w:proofErr w:type="gramEnd"/>
+      <w:r>
+        <w:rPr>
+          <w:sz w:val="24"/>
+        </w:rPr>
+        <w:t xml:space="preserve"> </w:t>
+      </w:r>
+      <w:proofErr w:type="gramStart"/>
+      <w:r>
+        <w:rPr>
+          <w:sz w:val="24"/>
+        </w:rPr>
+        <w:t>Các quả bóng sẽ nổ và biến mất, người chơi sẽ được cộng 10 điểm.</w:t>
+      </w:r>
+      <w:proofErr w:type="gramEnd"/>
     </w:p>
     <w:p>
       <w:pPr>
@@ -17793,7 +18260,21 @@
           <w:sz w:val="24"/>
         </w:rPr>
         <w:tab/>
-        <w:t>Người chơi có thể điều khiển quả  bóng theo 2 cách:</w:t>
+        <w:t xml:space="preserve">Người chơi có thể điều khiển </w:t>
+      </w:r>
+      <w:proofErr w:type="gramStart"/>
+      <w:r>
+        <w:rPr>
+          <w:sz w:val="24"/>
+        </w:rPr>
+        <w:t>quả  bóng</w:t>
+      </w:r>
+      <w:proofErr w:type="gramEnd"/>
+      <w:r>
+        <w:rPr>
+          <w:sz w:val="24"/>
+        </w:rPr>
+        <w:t xml:space="preserve"> theo 2 cách:</w:t>
       </w:r>
     </w:p>
     <w:p>
@@ -17897,7 +18378,7 @@
 </file>
 
 <file path=word/endnotes.xml><?xml version="1.0" encoding="utf-8"?>
-<w:endnotes xmlns:wpc="http://schemas.microsoft.com/office/word/2010/wordprocessingCanvas" xmlns:mc="http://schemas.openxmlformats.org/markup-compatibility/2006" xmlns:o="urn:schemas-microsoft-com:office:office" xmlns:r="http://schemas.openxmlformats.org/officeDocument/2006/relationships" xmlns:m="http://schemas.openxmlformats.org/officeDocument/2006/math" xmlns:v="urn:schemas-microsoft-com:vml" xmlns:wp14="http://schemas.microsoft.com/office/word/2010/wordprocessingDrawing" xmlns:wp="http://schemas.openxmlformats.org/drawingml/2006/wordprocessingDrawing" xmlns:w10="urn:schemas-microsoft-com:office:word" xmlns:w="http://schemas.openxmlformats.org/wordprocessingml/2006/main" xmlns:w14="http://schemas.microsoft.com/office/word/2010/wordml" xmlns:w15="http://schemas.microsoft.com/office/word/2012/wordml" xmlns:wpg="http://schemas.microsoft.com/office/word/2010/wordprocessingGroup" xmlns:wpi="http://schemas.microsoft.com/office/word/2010/wordprocessingInk" xmlns:wne="http://schemas.microsoft.com/office/word/2006/wordml" xmlns:wps="http://schemas.microsoft.com/office/word/2010/wordprocessingShape" mc:Ignorable="w14 w15 wp14">
+<w:endnotes xmlns:wpc="http://schemas.microsoft.com/office/word/2010/wordprocessingCanvas" xmlns:mc="http://schemas.openxmlformats.org/markup-compatibility/2006" xmlns:o="urn:schemas-microsoft-com:office:office" xmlns:r="http://schemas.openxmlformats.org/officeDocument/2006/relationships" xmlns:m="http://schemas.openxmlformats.org/officeDocument/2006/math" xmlns:v="urn:schemas-microsoft-com:vml" xmlns:wp14="http://schemas.microsoft.com/office/word/2010/wordprocessingDrawing" xmlns:wp="http://schemas.openxmlformats.org/drawingml/2006/wordprocessingDrawing" xmlns:w10="urn:schemas-microsoft-com:office:word" xmlns:w="http://schemas.openxmlformats.org/wordprocessingml/2006/main" xmlns:w14="http://schemas.microsoft.com/office/word/2010/wordml" xmlns:wpg="http://schemas.microsoft.com/office/word/2010/wordprocessingGroup" xmlns:wpi="http://schemas.microsoft.com/office/word/2010/wordprocessingInk" xmlns:wne="http://schemas.microsoft.com/office/word/2006/wordml" xmlns:wps="http://schemas.microsoft.com/office/word/2010/wordprocessingShape" mc:Ignorable="w14 wp14">
   <w:endnote w:type="separator" w:id="-1">
     <w:p>
       <w:r>
@@ -17916,7 +18397,7 @@
 </file>
 
 <file path=word/footer1.xml><?xml version="1.0" encoding="utf-8"?>
-<w:ftr xmlns:wpc="http://schemas.microsoft.com/office/word/2010/wordprocessingCanvas" xmlns:mc="http://schemas.openxmlformats.org/markup-compatibility/2006" xmlns:o="urn:schemas-microsoft-com:office:office" xmlns:r="http://schemas.openxmlformats.org/officeDocument/2006/relationships" xmlns:m="http://schemas.openxmlformats.org/officeDocument/2006/math" xmlns:v="urn:schemas-microsoft-com:vml" xmlns:wp14="http://schemas.microsoft.com/office/word/2010/wordprocessingDrawing" xmlns:wp="http://schemas.openxmlformats.org/drawingml/2006/wordprocessingDrawing" xmlns:w10="urn:schemas-microsoft-com:office:word" xmlns:w="http://schemas.openxmlformats.org/wordprocessingml/2006/main" xmlns:w14="http://schemas.microsoft.com/office/word/2010/wordml" xmlns:w15="http://schemas.microsoft.com/office/word/2012/wordml" xmlns:wpg="http://schemas.microsoft.com/office/word/2010/wordprocessingGroup" xmlns:wpi="http://schemas.microsoft.com/office/word/2010/wordprocessingInk" xmlns:wne="http://schemas.microsoft.com/office/word/2006/wordml" xmlns:wps="http://schemas.microsoft.com/office/word/2010/wordprocessingShape" mc:Ignorable="w14 w15 wp14">
+<w:ftr xmlns:wpc="http://schemas.microsoft.com/office/word/2010/wordprocessingCanvas" xmlns:mc="http://schemas.openxmlformats.org/markup-compatibility/2006" xmlns:o="urn:schemas-microsoft-com:office:office" xmlns:r="http://schemas.openxmlformats.org/officeDocument/2006/relationships" xmlns:m="http://schemas.openxmlformats.org/officeDocument/2006/math" xmlns:v="urn:schemas-microsoft-com:vml" xmlns:wp14="http://schemas.microsoft.com/office/word/2010/wordprocessingDrawing" xmlns:wp="http://schemas.openxmlformats.org/drawingml/2006/wordprocessingDrawing" xmlns:w10="urn:schemas-microsoft-com:office:word" xmlns:w="http://schemas.openxmlformats.org/wordprocessingml/2006/main" xmlns:w14="http://schemas.microsoft.com/office/word/2010/wordml" xmlns:wpg="http://schemas.microsoft.com/office/word/2010/wordprocessingGroup" xmlns:wpi="http://schemas.microsoft.com/office/word/2010/wordprocessingInk" xmlns:wne="http://schemas.microsoft.com/office/word/2006/wordml" xmlns:wps="http://schemas.microsoft.com/office/word/2010/wordprocessingShape" mc:Ignorable="w14 wp14">
   <w:p>
     <w:pPr>
       <w:pStyle w:val="BodyText"/>
@@ -18019,7 +18500,7 @@
                               <w:rFonts w:ascii="Arial"/>
                               <w:noProof/>
                             </w:rPr>
-                            <w:t>4</w:t>
+                            <w:t>17</w:t>
                           </w:r>
                           <w:r>
                             <w:fldChar w:fldCharType="end"/>
@@ -18082,7 +18563,7 @@
                         <w:rFonts w:ascii="Arial"/>
                         <w:noProof/>
                       </w:rPr>
-                      <w:t>4</w:t>
+                      <w:t>17</w:t>
                     </w:r>
                     <w:r>
                       <w:fldChar w:fldCharType="end"/>
@@ -18101,7 +18582,7 @@
 </file>
 
 <file path=word/footnotes.xml><?xml version="1.0" encoding="utf-8"?>
-<w:footnotes xmlns:wpc="http://schemas.microsoft.com/office/word/2010/wordprocessingCanvas" xmlns:mc="http://schemas.openxmlformats.org/markup-compatibility/2006" xmlns:o="urn:schemas-microsoft-com:office:office" xmlns:r="http://schemas.openxmlformats.org/officeDocument/2006/relationships" xmlns:m="http://schemas.openxmlformats.org/officeDocument/2006/math" xmlns:v="urn:schemas-microsoft-com:vml" xmlns:wp14="http://schemas.microsoft.com/office/word/2010/wordprocessingDrawing" xmlns:wp="http://schemas.openxmlformats.org/drawingml/2006/wordprocessingDrawing" xmlns:w10="urn:schemas-microsoft-com:office:word" xmlns:w="http://schemas.openxmlformats.org/wordprocessingml/2006/main" xmlns:w14="http://schemas.microsoft.com/office/word/2010/wordml" xmlns:w15="http://schemas.microsoft.com/office/word/2012/wordml" xmlns:wpg="http://schemas.microsoft.com/office/word/2010/wordprocessingGroup" xmlns:wpi="http://schemas.microsoft.com/office/word/2010/wordprocessingInk" xmlns:wne="http://schemas.microsoft.com/office/word/2006/wordml" xmlns:wps="http://schemas.microsoft.com/office/word/2010/wordprocessingShape" mc:Ignorable="w14 w15 wp14">
+<w:footnotes xmlns:wpc="http://schemas.microsoft.com/office/word/2010/wordprocessingCanvas" xmlns:mc="http://schemas.openxmlformats.org/markup-compatibility/2006" xmlns:o="urn:schemas-microsoft-com:office:office" xmlns:r="http://schemas.openxmlformats.org/officeDocument/2006/relationships" xmlns:m="http://schemas.openxmlformats.org/officeDocument/2006/math" xmlns:v="urn:schemas-microsoft-com:vml" xmlns:wp14="http://schemas.microsoft.com/office/word/2010/wordprocessingDrawing" xmlns:wp="http://schemas.openxmlformats.org/drawingml/2006/wordprocessingDrawing" xmlns:w10="urn:schemas-microsoft-com:office:word" xmlns:w="http://schemas.openxmlformats.org/wordprocessingml/2006/main" xmlns:w14="http://schemas.microsoft.com/office/word/2010/wordml" xmlns:wpg="http://schemas.microsoft.com/office/word/2010/wordprocessingGroup" xmlns:wpi="http://schemas.microsoft.com/office/word/2010/wordprocessingInk" xmlns:wne="http://schemas.microsoft.com/office/word/2006/wordml" xmlns:wps="http://schemas.microsoft.com/office/word/2010/wordprocessingShape" mc:Ignorable="w14 wp14">
   <w:footnote w:type="separator" w:id="-1">
     <w:p>
       <w:r>
@@ -18120,7 +18601,7 @@
 </file>
 
 <file path=word/header1.xml><?xml version="1.0" encoding="utf-8"?>
-<w:hdr xmlns:wpc="http://schemas.microsoft.com/office/word/2010/wordprocessingCanvas" xmlns:mc="http://schemas.openxmlformats.org/markup-compatibility/2006" xmlns:o="urn:schemas-microsoft-com:office:office" xmlns:r="http://schemas.openxmlformats.org/officeDocument/2006/relationships" xmlns:m="http://schemas.openxmlformats.org/officeDocument/2006/math" xmlns:v="urn:schemas-microsoft-com:vml" xmlns:wp14="http://schemas.microsoft.com/office/word/2010/wordprocessingDrawing" xmlns:wp="http://schemas.openxmlformats.org/drawingml/2006/wordprocessingDrawing" xmlns:w10="urn:schemas-microsoft-com:office:word" xmlns:w="http://schemas.openxmlformats.org/wordprocessingml/2006/main" xmlns:w14="http://schemas.microsoft.com/office/word/2010/wordml" xmlns:w15="http://schemas.microsoft.com/office/word/2012/wordml" xmlns:wpg="http://schemas.microsoft.com/office/word/2010/wordprocessingGroup" xmlns:wpi="http://schemas.microsoft.com/office/word/2010/wordprocessingInk" xmlns:wne="http://schemas.microsoft.com/office/word/2006/wordml" xmlns:wps="http://schemas.microsoft.com/office/word/2010/wordprocessingShape" mc:Ignorable="w14 w15 wp14">
+<w:hdr xmlns:wpc="http://schemas.microsoft.com/office/word/2010/wordprocessingCanvas" xmlns:mc="http://schemas.openxmlformats.org/markup-compatibility/2006" xmlns:o="urn:schemas-microsoft-com:office:office" xmlns:r="http://schemas.openxmlformats.org/officeDocument/2006/relationships" xmlns:m="http://schemas.openxmlformats.org/officeDocument/2006/math" xmlns:v="urn:schemas-microsoft-com:vml" xmlns:wp14="http://schemas.microsoft.com/office/word/2010/wordprocessingDrawing" xmlns:wp="http://schemas.openxmlformats.org/drawingml/2006/wordprocessingDrawing" xmlns:w10="urn:schemas-microsoft-com:office:word" xmlns:w="http://schemas.openxmlformats.org/wordprocessingml/2006/main" xmlns:w14="http://schemas.microsoft.com/office/word/2010/wordml" xmlns:wpg="http://schemas.microsoft.com/office/word/2010/wordprocessingGroup" xmlns:wpi="http://schemas.microsoft.com/office/word/2010/wordprocessingInk" xmlns:wne="http://schemas.microsoft.com/office/word/2006/wordml" xmlns:wps="http://schemas.microsoft.com/office/word/2010/wordprocessingShape" mc:Ignorable="w14 wp14">
   <w:p>
     <w:pPr>
       <w:pStyle w:val="BodyText"/>
@@ -18341,7 +18822,7 @@
             </wp:anchor>
           </w:drawing>
         </mc:Choice>
-        <mc:Fallback>
+        <mc:Fallback xmlns:w15="http://schemas.microsoft.com/office/word/2012/wordml">
           <w:pict>
             <v:shapetype id="_x0000_t202" coordsize="21600,21600" o:spt="202" path="m,l,21600r21600,l21600,xe">
               <v:stroke joinstyle="miter"/>
@@ -18495,8 +18976,8 @@
 </file>
 
 <file path=word/numbering.xml><?xml version="1.0" encoding="utf-8"?>
-<w:numbering xmlns:wpc="http://schemas.microsoft.com/office/word/2010/wordprocessingCanvas" xmlns:mc="http://schemas.openxmlformats.org/markup-compatibility/2006" xmlns:o="urn:schemas-microsoft-com:office:office" xmlns:r="http://schemas.openxmlformats.org/officeDocument/2006/relationships" xmlns:m="http://schemas.openxmlformats.org/officeDocument/2006/math" xmlns:v="urn:schemas-microsoft-com:vml" xmlns:wp14="http://schemas.microsoft.com/office/word/2010/wordprocessingDrawing" xmlns:wp="http://schemas.openxmlformats.org/drawingml/2006/wordprocessingDrawing" xmlns:w10="urn:schemas-microsoft-com:office:word" xmlns:w="http://schemas.openxmlformats.org/wordprocessingml/2006/main" xmlns:w14="http://schemas.microsoft.com/office/word/2010/wordml" xmlns:w15="http://schemas.microsoft.com/office/word/2012/wordml" xmlns:wpg="http://schemas.microsoft.com/office/word/2010/wordprocessingGroup" xmlns:wpi="http://schemas.microsoft.com/office/word/2010/wordprocessingInk" xmlns:wne="http://schemas.microsoft.com/office/word/2006/wordml" xmlns:wps="http://schemas.microsoft.com/office/word/2010/wordprocessingShape" mc:Ignorable="w14 w15 wp14">
-  <w:abstractNum w:abstractNumId="0" w15:restartNumberingAfterBreak="0">
+<w:numbering xmlns:wpc="http://schemas.microsoft.com/office/word/2010/wordprocessingCanvas" xmlns:mc="http://schemas.openxmlformats.org/markup-compatibility/2006" xmlns:o="urn:schemas-microsoft-com:office:office" xmlns:r="http://schemas.openxmlformats.org/officeDocument/2006/relationships" xmlns:m="http://schemas.openxmlformats.org/officeDocument/2006/math" xmlns:v="urn:schemas-microsoft-com:vml" xmlns:wp14="http://schemas.microsoft.com/office/word/2010/wordprocessingDrawing" xmlns:wp="http://schemas.openxmlformats.org/drawingml/2006/wordprocessingDrawing" xmlns:w10="urn:schemas-microsoft-com:office:word" xmlns:w="http://schemas.openxmlformats.org/wordprocessingml/2006/main" xmlns:w14="http://schemas.microsoft.com/office/word/2010/wordml" xmlns:wpg="http://schemas.microsoft.com/office/word/2010/wordprocessingGroup" xmlns:wpi="http://schemas.microsoft.com/office/word/2010/wordprocessingInk" xmlns:wne="http://schemas.microsoft.com/office/word/2006/wordml" xmlns:wps="http://schemas.microsoft.com/office/word/2010/wordprocessingShape" mc:Ignorable="w14 wp14">
+  <w:abstractNum w:abstractNumId="0">
     <w:nsid w:val="00335EB6"/>
     <w:multiLevelType w:val="multilevel"/>
     <w:tmpl w:val="8BA0EE4C"/>
@@ -18617,7 +19098,7 @@
       </w:rPr>
     </w:lvl>
   </w:abstractNum>
-  <w:abstractNum w:abstractNumId="1" w15:restartNumberingAfterBreak="0">
+  <w:abstractNum w:abstractNumId="1">
     <w:nsid w:val="01206214"/>
     <w:multiLevelType w:val="multilevel"/>
     <w:tmpl w:val="85B26D30"/>
@@ -18736,7 +19217,7 @@
       </w:rPr>
     </w:lvl>
   </w:abstractNum>
-  <w:abstractNum w:abstractNumId="2" w15:restartNumberingAfterBreak="0">
+  <w:abstractNum w:abstractNumId="2">
     <w:nsid w:val="04F317D0"/>
     <w:multiLevelType w:val="multilevel"/>
     <w:tmpl w:val="3760D264"/>
@@ -18858,7 +19339,7 @@
       </w:rPr>
     </w:lvl>
   </w:abstractNum>
-  <w:abstractNum w:abstractNumId="3" w15:restartNumberingAfterBreak="0">
+  <w:abstractNum w:abstractNumId="3">
     <w:nsid w:val="055B28BC"/>
     <w:multiLevelType w:val="hybridMultilevel"/>
     <w:tmpl w:val="CC42A40C"/>
@@ -18975,7 +19456,7 @@
       </w:rPr>
     </w:lvl>
   </w:abstractNum>
-  <w:abstractNum w:abstractNumId="4" w15:restartNumberingAfterBreak="0">
+  <w:abstractNum w:abstractNumId="4">
     <w:nsid w:val="09913F66"/>
     <w:multiLevelType w:val="hybridMultilevel"/>
     <w:tmpl w:val="F10CF896"/>
@@ -19092,7 +19573,7 @@
       </w:rPr>
     </w:lvl>
   </w:abstractNum>
-  <w:abstractNum w:abstractNumId="5" w15:restartNumberingAfterBreak="0">
+  <w:abstractNum w:abstractNumId="5">
     <w:nsid w:val="0C845AC3"/>
     <w:multiLevelType w:val="hybridMultilevel"/>
     <w:tmpl w:val="552E2528"/>
@@ -19209,7 +19690,7 @@
       </w:rPr>
     </w:lvl>
   </w:abstractNum>
-  <w:abstractNum w:abstractNumId="6" w15:restartNumberingAfterBreak="0">
+  <w:abstractNum w:abstractNumId="6">
     <w:nsid w:val="0E18503A"/>
     <w:multiLevelType w:val="hybridMultilevel"/>
     <w:tmpl w:val="62F82CFA"/>
@@ -19322,7 +19803,7 @@
       </w:rPr>
     </w:lvl>
   </w:abstractNum>
-  <w:abstractNum w:abstractNumId="7" w15:restartNumberingAfterBreak="0">
+  <w:abstractNum w:abstractNumId="7">
     <w:nsid w:val="15F63F2A"/>
     <w:multiLevelType w:val="hybridMultilevel"/>
     <w:tmpl w:val="0E6C85D0"/>
@@ -19435,7 +19916,7 @@
       </w:rPr>
     </w:lvl>
   </w:abstractNum>
-  <w:abstractNum w:abstractNumId="8" w15:restartNumberingAfterBreak="0">
+  <w:abstractNum w:abstractNumId="8">
     <w:nsid w:val="278C6CA2"/>
     <w:multiLevelType w:val="multilevel"/>
     <w:tmpl w:val="F5124394"/>
@@ -19556,7 +20037,7 @@
       </w:rPr>
     </w:lvl>
   </w:abstractNum>
-  <w:abstractNum w:abstractNumId="9" w15:restartNumberingAfterBreak="0">
+  <w:abstractNum w:abstractNumId="9">
     <w:nsid w:val="2E6525BF"/>
     <w:multiLevelType w:val="hybridMultilevel"/>
     <w:tmpl w:val="B8D684F6"/>
@@ -19672,7 +20153,7 @@
       </w:rPr>
     </w:lvl>
   </w:abstractNum>
-  <w:abstractNum w:abstractNumId="10" w15:restartNumberingAfterBreak="0">
+  <w:abstractNum w:abstractNumId="10">
     <w:nsid w:val="348F7F76"/>
     <w:multiLevelType w:val="hybridMultilevel"/>
     <w:tmpl w:val="72CA4E72"/>
@@ -19789,7 +20270,7 @@
       </w:rPr>
     </w:lvl>
   </w:abstractNum>
-  <w:abstractNum w:abstractNumId="11" w15:restartNumberingAfterBreak="0">
+  <w:abstractNum w:abstractNumId="11">
     <w:nsid w:val="34D214A1"/>
     <w:multiLevelType w:val="hybridMultilevel"/>
     <w:tmpl w:val="FB02101C"/>
@@ -19902,7 +20383,7 @@
       </w:rPr>
     </w:lvl>
   </w:abstractNum>
-  <w:abstractNum w:abstractNumId="12" w15:restartNumberingAfterBreak="0">
+  <w:abstractNum w:abstractNumId="12">
     <w:nsid w:val="3AF222A8"/>
     <w:multiLevelType w:val="hybridMultilevel"/>
     <w:tmpl w:val="77C2AEFA"/>
@@ -20019,7 +20500,7 @@
       </w:rPr>
     </w:lvl>
   </w:abstractNum>
-  <w:abstractNum w:abstractNumId="13" w15:restartNumberingAfterBreak="0">
+  <w:abstractNum w:abstractNumId="13">
     <w:nsid w:val="3ED072A9"/>
     <w:multiLevelType w:val="hybridMultilevel"/>
     <w:tmpl w:val="1370EBA8"/>
@@ -20139,7 +20620,7 @@
       </w:rPr>
     </w:lvl>
   </w:abstractNum>
-  <w:abstractNum w:abstractNumId="14" w15:restartNumberingAfterBreak="0">
+  <w:abstractNum w:abstractNumId="14">
     <w:nsid w:val="40786FD3"/>
     <w:multiLevelType w:val="hybridMultilevel"/>
     <w:tmpl w:val="8EF0EFA2"/>
@@ -20258,7 +20739,7 @@
       </w:rPr>
     </w:lvl>
   </w:abstractNum>
-  <w:abstractNum w:abstractNumId="15" w15:restartNumberingAfterBreak="0">
+  <w:abstractNum w:abstractNumId="15">
     <w:nsid w:val="45AF14FE"/>
     <w:multiLevelType w:val="multilevel"/>
     <w:tmpl w:val="EC5662AA"/>
@@ -20379,7 +20860,7 @@
       </w:rPr>
     </w:lvl>
   </w:abstractNum>
-  <w:abstractNum w:abstractNumId="16" w15:restartNumberingAfterBreak="0">
+  <w:abstractNum w:abstractNumId="16">
     <w:nsid w:val="4C410F71"/>
     <w:multiLevelType w:val="hybridMultilevel"/>
     <w:tmpl w:val="BF86F1F0"/>
@@ -20491,7 +20972,7 @@
       </w:rPr>
     </w:lvl>
   </w:abstractNum>
-  <w:abstractNum w:abstractNumId="17" w15:restartNumberingAfterBreak="0">
+  <w:abstractNum w:abstractNumId="17">
     <w:nsid w:val="4FF93D3F"/>
     <w:multiLevelType w:val="multilevel"/>
     <w:tmpl w:val="91500E48"/>
@@ -20616,7 +21097,7 @@
       </w:rPr>
     </w:lvl>
   </w:abstractNum>
-  <w:abstractNum w:abstractNumId="18" w15:restartNumberingAfterBreak="0">
+  <w:abstractNum w:abstractNumId="18">
     <w:nsid w:val="517A79D5"/>
     <w:multiLevelType w:val="hybridMultilevel"/>
     <w:tmpl w:val="852C8482"/>
@@ -20738,7 +21219,7 @@
       </w:rPr>
     </w:lvl>
   </w:abstractNum>
-  <w:abstractNum w:abstractNumId="19" w15:restartNumberingAfterBreak="0">
+  <w:abstractNum w:abstractNumId="19">
     <w:nsid w:val="5C667538"/>
     <w:multiLevelType w:val="hybridMultilevel"/>
     <w:tmpl w:val="598CE0D6"/>
@@ -20855,7 +21336,7 @@
       </w:rPr>
     </w:lvl>
   </w:abstractNum>
-  <w:abstractNum w:abstractNumId="20" w15:restartNumberingAfterBreak="0">
+  <w:abstractNum w:abstractNumId="20">
     <w:nsid w:val="6147236E"/>
     <w:multiLevelType w:val="hybridMultilevel"/>
     <w:tmpl w:val="BE508EB6"/>
@@ -20967,7 +21448,7 @@
       </w:rPr>
     </w:lvl>
   </w:abstractNum>
-  <w:abstractNum w:abstractNumId="21" w15:restartNumberingAfterBreak="0">
+  <w:abstractNum w:abstractNumId="21">
     <w:nsid w:val="75FA43E2"/>
     <w:multiLevelType w:val="multilevel"/>
     <w:tmpl w:val="592C443E"/>
@@ -21091,7 +21572,7 @@
       </w:rPr>
     </w:lvl>
   </w:abstractNum>
-  <w:abstractNum w:abstractNumId="22" w15:restartNumberingAfterBreak="0">
+  <w:abstractNum w:abstractNumId="22">
     <w:nsid w:val="76C11F07"/>
     <w:multiLevelType w:val="hybridMultilevel"/>
     <w:tmpl w:val="F5265A18"/>
@@ -21207,7 +21688,7 @@
       </w:rPr>
     </w:lvl>
   </w:abstractNum>
-  <w:abstractNum w:abstractNumId="23" w15:restartNumberingAfterBreak="0">
+  <w:abstractNum w:abstractNumId="23">
     <w:nsid w:val="7803586E"/>
     <w:multiLevelType w:val="hybridMultilevel"/>
     <w:tmpl w:val="852C8482"/>
@@ -21329,7 +21810,7 @@
       </w:rPr>
     </w:lvl>
   </w:abstractNum>
-  <w:abstractNum w:abstractNumId="24" w15:restartNumberingAfterBreak="0">
+  <w:abstractNum w:abstractNumId="24">
     <w:nsid w:val="7CA63550"/>
     <w:multiLevelType w:val="hybridMultilevel"/>
     <w:tmpl w:val="D4F2FA7A"/>
@@ -21449,7 +21930,7 @@
       </w:rPr>
     </w:lvl>
   </w:abstractNum>
-  <w:abstractNum w:abstractNumId="25" w15:restartNumberingAfterBreak="0">
+  <w:abstractNum w:abstractNumId="25">
     <w:nsid w:val="7F830E0E"/>
     <w:multiLevelType w:val="multilevel"/>
     <w:tmpl w:val="6BA29F2C"/>
@@ -21655,7 +22136,7 @@
 </file>
 
 <file path=word/styles.xml><?xml version="1.0" encoding="utf-8"?>
-<w:styles xmlns:mc="http://schemas.openxmlformats.org/markup-compatibility/2006" xmlns:r="http://schemas.openxmlformats.org/officeDocument/2006/relationships" xmlns:w="http://schemas.openxmlformats.org/wordprocessingml/2006/main" xmlns:w14="http://schemas.microsoft.com/office/word/2010/wordml" xmlns:w15="http://schemas.microsoft.com/office/word/2012/wordml" mc:Ignorable="w14 w15">
+<w:styles xmlns:mc="http://schemas.openxmlformats.org/markup-compatibility/2006" xmlns:r="http://schemas.openxmlformats.org/officeDocument/2006/relationships" xmlns:w="http://schemas.openxmlformats.org/wordprocessingml/2006/main" xmlns:w14="http://schemas.microsoft.com/office/word/2010/wordml" mc:Ignorable="w14">
   <w:docDefaults>
     <w:rPrDefault>
       <w:rPr>
@@ -21673,378 +22154,145 @@
       </w:pPr>
     </w:pPrDefault>
   </w:docDefaults>
-  <w:latentStyles w:defLockedState="0" w:defUIPriority="99" w:defSemiHidden="0" w:defUnhideWhenUsed="0" w:defQFormat="0" w:count="371">
-    <w:lsdException w:name="Normal" w:uiPriority="0" w:qFormat="1"/>
-    <w:lsdException w:name="heading 1" w:uiPriority="9" w:qFormat="1"/>
-    <w:lsdException w:name="heading 2" w:semiHidden="1" w:uiPriority="9" w:unhideWhenUsed="1" w:qFormat="1"/>
-    <w:lsdException w:name="heading 3" w:semiHidden="1" w:uiPriority="9" w:unhideWhenUsed="1" w:qFormat="1"/>
-    <w:lsdException w:name="heading 4" w:semiHidden="1" w:uiPriority="9" w:unhideWhenUsed="1" w:qFormat="1"/>
-    <w:lsdException w:name="heading 5" w:semiHidden="1" w:uiPriority="9" w:unhideWhenUsed="1" w:qFormat="1"/>
-    <w:lsdException w:name="heading 6" w:semiHidden="1" w:uiPriority="9" w:unhideWhenUsed="1" w:qFormat="1"/>
-    <w:lsdException w:name="heading 7" w:semiHidden="1" w:uiPriority="9" w:unhideWhenUsed="1" w:qFormat="1"/>
-    <w:lsdException w:name="heading 8" w:semiHidden="1" w:uiPriority="9" w:unhideWhenUsed="1" w:qFormat="1"/>
-    <w:lsdException w:name="heading 9" w:semiHidden="1" w:uiPriority="9" w:unhideWhenUsed="1" w:qFormat="1"/>
-    <w:lsdException w:name="index 1" w:semiHidden="1" w:unhideWhenUsed="1"/>
-    <w:lsdException w:name="index 2" w:semiHidden="1" w:unhideWhenUsed="1"/>
-    <w:lsdException w:name="index 3" w:semiHidden="1" w:unhideWhenUsed="1"/>
-    <w:lsdException w:name="index 4" w:semiHidden="1" w:unhideWhenUsed="1"/>
-    <w:lsdException w:name="index 5" w:semiHidden="1" w:unhideWhenUsed="1"/>
-    <w:lsdException w:name="index 6" w:semiHidden="1" w:unhideWhenUsed="1"/>
-    <w:lsdException w:name="index 7" w:semiHidden="1" w:unhideWhenUsed="1"/>
-    <w:lsdException w:name="index 8" w:semiHidden="1" w:unhideWhenUsed="1"/>
-    <w:lsdException w:name="index 9" w:semiHidden="1" w:unhideWhenUsed="1"/>
-    <w:lsdException w:name="toc 1" w:semiHidden="1" w:uiPriority="39" w:unhideWhenUsed="1"/>
-    <w:lsdException w:name="toc 2" w:semiHidden="1" w:uiPriority="39" w:unhideWhenUsed="1"/>
-    <w:lsdException w:name="toc 3" w:semiHidden="1" w:uiPriority="39" w:unhideWhenUsed="1"/>
-    <w:lsdException w:name="toc 4" w:semiHidden="1" w:uiPriority="39" w:unhideWhenUsed="1"/>
-    <w:lsdException w:name="toc 5" w:semiHidden="1" w:uiPriority="39" w:unhideWhenUsed="1"/>
-    <w:lsdException w:name="toc 6" w:semiHidden="1" w:uiPriority="39" w:unhideWhenUsed="1"/>
-    <w:lsdException w:name="toc 7" w:semiHidden="1" w:uiPriority="39" w:unhideWhenUsed="1"/>
-    <w:lsdException w:name="toc 8" w:semiHidden="1" w:uiPriority="39" w:unhideWhenUsed="1"/>
-    <w:lsdException w:name="toc 9" w:semiHidden="1" w:uiPriority="39" w:unhideWhenUsed="1"/>
-    <w:lsdException w:name="Normal Indent" w:semiHidden="1" w:unhideWhenUsed="1"/>
-    <w:lsdException w:name="footnote text" w:semiHidden="1" w:unhideWhenUsed="1"/>
-    <w:lsdException w:name="annotation text" w:semiHidden="1" w:unhideWhenUsed="1"/>
-    <w:lsdException w:name="header" w:semiHidden="1" w:unhideWhenUsed="1"/>
-    <w:lsdException w:name="footer" w:semiHidden="1" w:unhideWhenUsed="1"/>
-    <w:lsdException w:name="index heading" w:semiHidden="1" w:unhideWhenUsed="1"/>
-    <w:lsdException w:name="caption" w:semiHidden="1" w:uiPriority="35" w:unhideWhenUsed="1" w:qFormat="1"/>
-    <w:lsdException w:name="table of figures" w:semiHidden="1" w:unhideWhenUsed="1"/>
-    <w:lsdException w:name="envelope address" w:semiHidden="1" w:unhideWhenUsed="1"/>
-    <w:lsdException w:name="envelope return" w:semiHidden="1" w:unhideWhenUsed="1"/>
-    <w:lsdException w:name="footnote reference" w:semiHidden="1" w:unhideWhenUsed="1"/>
-    <w:lsdException w:name="annotation reference" w:semiHidden="1" w:unhideWhenUsed="1"/>
-    <w:lsdException w:name="line number" w:semiHidden="1" w:unhideWhenUsed="1"/>
-    <w:lsdException w:name="page number" w:semiHidden="1" w:unhideWhenUsed="1"/>
-    <w:lsdException w:name="endnote reference" w:semiHidden="1" w:unhideWhenUsed="1"/>
-    <w:lsdException w:name="endnote text" w:semiHidden="1" w:unhideWhenUsed="1"/>
-    <w:lsdException w:name="table of authorities" w:semiHidden="1" w:unhideWhenUsed="1"/>
-    <w:lsdException w:name="macro" w:semiHidden="1" w:unhideWhenUsed="1"/>
-    <w:lsdException w:name="toa heading" w:semiHidden="1" w:unhideWhenUsed="1"/>
-    <w:lsdException w:name="List" w:semiHidden="1" w:unhideWhenUsed="1"/>
-    <w:lsdException w:name="List Bullet" w:semiHidden="1" w:unhideWhenUsed="1"/>
-    <w:lsdException w:name="List Number" w:semiHidden="1" w:unhideWhenUsed="1"/>
-    <w:lsdException w:name="List 2" w:semiHidden="1" w:unhideWhenUsed="1"/>
-    <w:lsdException w:name="List 3" w:semiHidden="1" w:unhideWhenUsed="1"/>
-    <w:lsdException w:name="List 4" w:semiHidden="1" w:unhideWhenUsed="1"/>
-    <w:lsdException w:name="List 5" w:semiHidden="1" w:unhideWhenUsed="1"/>
-    <w:lsdException w:name="List Bullet 2" w:semiHidden="1" w:unhideWhenUsed="1"/>
-    <w:lsdException w:name="List Bullet 3" w:semiHidden="1" w:unhideWhenUsed="1"/>
-    <w:lsdException w:name="List Bullet 4" w:semiHidden="1" w:unhideWhenUsed="1"/>
-    <w:lsdException w:name="List Bullet 5" w:semiHidden="1" w:unhideWhenUsed="1"/>
-    <w:lsdException w:name="List Number 2" w:semiHidden="1" w:unhideWhenUsed="1"/>
-    <w:lsdException w:name="List Number 3" w:semiHidden="1" w:unhideWhenUsed="1"/>
-    <w:lsdException w:name="List Number 4" w:semiHidden="1" w:unhideWhenUsed="1"/>
-    <w:lsdException w:name="List Number 5" w:semiHidden="1" w:unhideWhenUsed="1"/>
-    <w:lsdException w:name="Title" w:uiPriority="10" w:qFormat="1"/>
-    <w:lsdException w:name="Closing" w:semiHidden="1" w:unhideWhenUsed="1"/>
-    <w:lsdException w:name="Signature" w:semiHidden="1" w:unhideWhenUsed="1"/>
-    <w:lsdException w:name="Default Paragraph Font" w:semiHidden="1" w:uiPriority="1" w:unhideWhenUsed="1"/>
-    <w:lsdException w:name="Body Text" w:semiHidden="1" w:uiPriority="1" w:unhideWhenUsed="1" w:qFormat="1"/>
-    <w:lsdException w:name="Body Text Indent" w:semiHidden="1" w:unhideWhenUsed="1"/>
-    <w:lsdException w:name="List Continue" w:semiHidden="1" w:unhideWhenUsed="1"/>
-    <w:lsdException w:name="List Continue 2" w:semiHidden="1" w:unhideWhenUsed="1"/>
-    <w:lsdException w:name="List Continue 3" w:semiHidden="1" w:unhideWhenUsed="1"/>
-    <w:lsdException w:name="List Continue 4" w:semiHidden="1" w:unhideWhenUsed="1"/>
-    <w:lsdException w:name="List Continue 5" w:semiHidden="1" w:unhideWhenUsed="1"/>
-    <w:lsdException w:name="Message Header" w:semiHidden="1" w:unhideWhenUsed="1"/>
-    <w:lsdException w:name="Subtitle" w:uiPriority="11" w:qFormat="1"/>
-    <w:lsdException w:name="Salutation" w:semiHidden="1" w:unhideWhenUsed="1"/>
-    <w:lsdException w:name="Date" w:semiHidden="1" w:unhideWhenUsed="1"/>
-    <w:lsdException w:name="Body Text First Indent" w:semiHidden="1" w:unhideWhenUsed="1"/>
-    <w:lsdException w:name="Body Text First Indent 2" w:semiHidden="1" w:unhideWhenUsed="1"/>
-    <w:lsdException w:name="Note Heading" w:semiHidden="1" w:unhideWhenUsed="1"/>
-    <w:lsdException w:name="Body Text 2" w:semiHidden="1" w:unhideWhenUsed="1"/>
-    <w:lsdException w:name="Body Text 3" w:semiHidden="1" w:unhideWhenUsed="1"/>
-    <w:lsdException w:name="Body Text Indent 2" w:semiHidden="1" w:unhideWhenUsed="1"/>
-    <w:lsdException w:name="Body Text Indent 3" w:semiHidden="1" w:unhideWhenUsed="1"/>
-    <w:lsdException w:name="Block Text" w:semiHidden="1" w:unhideWhenUsed="1"/>
-    <w:lsdException w:name="Hyperlink" w:semiHidden="1" w:unhideWhenUsed="1"/>
-    <w:lsdException w:name="FollowedHyperlink" w:semiHidden="1" w:unhideWhenUsed="1"/>
-    <w:lsdException w:name="Strong" w:uiPriority="22" w:qFormat="1"/>
-    <w:lsdException w:name="Emphasis" w:uiPriority="20" w:qFormat="1"/>
-    <w:lsdException w:name="Document Map" w:semiHidden="1" w:unhideWhenUsed="1"/>
-    <w:lsdException w:name="Plain Text" w:semiHidden="1" w:unhideWhenUsed="1"/>
-    <w:lsdException w:name="E-mail Signature" w:semiHidden="1" w:unhideWhenUsed="1"/>
-    <w:lsdException w:name="HTML Top of Form" w:semiHidden="1" w:unhideWhenUsed="1"/>
-    <w:lsdException w:name="HTML Bottom of Form" w:semiHidden="1" w:unhideWhenUsed="1"/>
-    <w:lsdException w:name="Normal (Web)" w:semiHidden="1" w:unhideWhenUsed="1"/>
-    <w:lsdException w:name="HTML Acronym" w:semiHidden="1" w:unhideWhenUsed="1"/>
-    <w:lsdException w:name="HTML Address" w:semiHidden="1" w:unhideWhenUsed="1"/>
-    <w:lsdException w:name="HTML Cite" w:semiHidden="1" w:unhideWhenUsed="1"/>
-    <w:lsdException w:name="HTML Code" w:semiHidden="1" w:unhideWhenUsed="1"/>
-    <w:lsdException w:name="HTML Definition" w:semiHidden="1" w:unhideWhenUsed="1"/>
-    <w:lsdException w:name="HTML Keyboard" w:semiHidden="1" w:unhideWhenUsed="1"/>
-    <w:lsdException w:name="HTML Preformatted" w:semiHidden="1" w:unhideWhenUsed="1"/>
-    <w:lsdException w:name="HTML Sample" w:semiHidden="1" w:unhideWhenUsed="1"/>
-    <w:lsdException w:name="HTML Typewriter" w:semiHidden="1" w:unhideWhenUsed="1"/>
-    <w:lsdException w:name="HTML Variable" w:semiHidden="1" w:unhideWhenUsed="1"/>
-    <w:lsdException w:name="Normal Table" w:semiHidden="1" w:unhideWhenUsed="1"/>
-    <w:lsdException w:name="annotation subject" w:semiHidden="1" w:unhideWhenUsed="1"/>
-    <w:lsdException w:name="No List" w:semiHidden="1" w:unhideWhenUsed="1"/>
-    <w:lsdException w:name="Outline List 1" w:semiHidden="1" w:unhideWhenUsed="1"/>
-    <w:lsdException w:name="Outline List 2" w:semiHidden="1" w:unhideWhenUsed="1"/>
-    <w:lsdException w:name="Outline List 3" w:semiHidden="1" w:unhideWhenUsed="1"/>
-    <w:lsdException w:name="Table Simple 1" w:semiHidden="1" w:unhideWhenUsed="1"/>
-    <w:lsdException w:name="Table Simple 2" w:semiHidden="1" w:unhideWhenUsed="1"/>
-    <w:lsdException w:name="Table Simple 3" w:semiHidden="1" w:unhideWhenUsed="1"/>
-    <w:lsdException w:name="Table Classic 1" w:semiHidden="1" w:unhideWhenUsed="1"/>
-    <w:lsdException w:name="Table Classic 2" w:semiHidden="1" w:unhideWhenUsed="1"/>
-    <w:lsdException w:name="Table Classic 3" w:semiHidden="1" w:unhideWhenUsed="1"/>
-    <w:lsdException w:name="Table Classic 4" w:semiHidden="1" w:unhideWhenUsed="1"/>
-    <w:lsdException w:name="Table Colorful 1" w:semiHidden="1" w:unhideWhenUsed="1"/>
-    <w:lsdException w:name="Table Colorful 2" w:semiHidden="1" w:unhideWhenUsed="1"/>
-    <w:lsdException w:name="Table Colorful 3" w:semiHidden="1" w:unhideWhenUsed="1"/>
-    <w:lsdException w:name="Table Columns 1" w:semiHidden="1" w:unhideWhenUsed="1"/>
-    <w:lsdException w:name="Table Columns 2" w:semiHidden="1" w:unhideWhenUsed="1"/>
-    <w:lsdException w:name="Table Columns 3" w:semiHidden="1" w:unhideWhenUsed="1"/>
-    <w:lsdException w:name="Table Columns 4" w:semiHidden="1" w:unhideWhenUsed="1"/>
-    <w:lsdException w:name="Table Columns 5" w:semiHidden="1" w:unhideWhenUsed="1"/>
-    <w:lsdException w:name="Table Grid 1" w:semiHidden="1" w:unhideWhenUsed="1"/>
-    <w:lsdException w:name="Table Grid 2" w:semiHidden="1" w:unhideWhenUsed="1"/>
-    <w:lsdException w:name="Table Grid 3" w:semiHidden="1" w:unhideWhenUsed="1"/>
-    <w:lsdException w:name="Table Grid 4" w:semiHidden="1" w:unhideWhenUsed="1"/>
-    <w:lsdException w:name="Table Grid 5" w:semiHidden="1" w:unhideWhenUsed="1"/>
-    <w:lsdException w:name="Table Grid 6" w:semiHidden="1" w:unhideWhenUsed="1"/>
-    <w:lsdException w:name="Table Grid 7" w:semiHidden="1" w:unhideWhenUsed="1"/>
-    <w:lsdException w:name="Table Grid 8" w:semiHidden="1" w:unhideWhenUsed="1"/>
-    <w:lsdException w:name="Table List 1" w:semiHidden="1" w:unhideWhenUsed="1"/>
-    <w:lsdException w:name="Table List 2" w:semiHidden="1" w:unhideWhenUsed="1"/>
-    <w:lsdException w:name="Table List 3" w:semiHidden="1" w:unhideWhenUsed="1"/>
-    <w:lsdException w:name="Table List 4" w:semiHidden="1" w:unhideWhenUsed="1"/>
-    <w:lsdException w:name="Table List 5" w:semiHidden="1" w:unhideWhenUsed="1"/>
-    <w:lsdException w:name="Table List 6" w:semiHidden="1" w:unhideWhenUsed="1"/>
-    <w:lsdException w:name="Table List 7" w:semiHidden="1" w:unhideWhenUsed="1"/>
-    <w:lsdException w:name="Table List 8" w:semiHidden="1" w:unhideWhenUsed="1"/>
-    <w:lsdException w:name="Table 3D effects 1" w:semiHidden="1" w:unhideWhenUsed="1"/>
-    <w:lsdException w:name="Table 3D effects 2" w:semiHidden="1" w:unhideWhenUsed="1"/>
-    <w:lsdException w:name="Table 3D effects 3" w:semiHidden="1" w:unhideWhenUsed="1"/>
-    <w:lsdException w:name="Table Contemporary" w:semiHidden="1" w:unhideWhenUsed="1"/>
-    <w:lsdException w:name="Table Elegant" w:semiHidden="1" w:unhideWhenUsed="1"/>
-    <w:lsdException w:name="Table Professional" w:semiHidden="1" w:unhideWhenUsed="1"/>
-    <w:lsdException w:name="Table Subtle 1" w:semiHidden="1" w:unhideWhenUsed="1"/>
-    <w:lsdException w:name="Table Subtle 2" w:semiHidden="1" w:unhideWhenUsed="1"/>
-    <w:lsdException w:name="Table Web 1" w:semiHidden="1" w:unhideWhenUsed="1"/>
-    <w:lsdException w:name="Table Web 2" w:semiHidden="1" w:unhideWhenUsed="1"/>
-    <w:lsdException w:name="Table Web 3" w:semiHidden="1" w:unhideWhenUsed="1"/>
-    <w:lsdException w:name="Balloon Text" w:semiHidden="1" w:unhideWhenUsed="1"/>
-    <w:lsdException w:name="Table Grid" w:uiPriority="39"/>
-    <w:lsdException w:name="Table Theme" w:semiHidden="1" w:unhideWhenUsed="1"/>
-    <w:lsdException w:name="Placeholder Text" w:semiHidden="1"/>
-    <w:lsdException w:name="No Spacing" w:uiPriority="1" w:qFormat="1"/>
-    <w:lsdException w:name="Light Shading" w:uiPriority="60"/>
-    <w:lsdException w:name="Light List" w:uiPriority="61"/>
-    <w:lsdException w:name="Light Grid" w:uiPriority="62"/>
-    <w:lsdException w:name="Medium Shading 1" w:uiPriority="63"/>
-    <w:lsdException w:name="Medium Shading 2" w:uiPriority="64"/>
-    <w:lsdException w:name="Medium List 1" w:uiPriority="65"/>
-    <w:lsdException w:name="Medium List 2" w:uiPriority="66"/>
-    <w:lsdException w:name="Medium Grid 1" w:uiPriority="67"/>
-    <w:lsdException w:name="Medium Grid 2" w:uiPriority="68"/>
-    <w:lsdException w:name="Medium Grid 3" w:uiPriority="69"/>
-    <w:lsdException w:name="Dark List" w:uiPriority="70"/>
-    <w:lsdException w:name="Colorful Shading" w:uiPriority="71"/>
-    <w:lsdException w:name="Colorful List" w:uiPriority="72"/>
-    <w:lsdException w:name="Colorful Grid" w:uiPriority="73"/>
-    <w:lsdException w:name="Light Shading Accent 1" w:uiPriority="60"/>
-    <w:lsdException w:name="Light List Accent 1" w:uiPriority="61"/>
-    <w:lsdException w:name="Light Grid Accent 1" w:uiPriority="62"/>
-    <w:lsdException w:name="Medium Shading 1 Accent 1" w:uiPriority="63"/>
-    <w:lsdException w:name="Medium Shading 2 Accent 1" w:uiPriority="64"/>
-    <w:lsdException w:name="Medium List 1 Accent 1" w:uiPriority="65"/>
-    <w:lsdException w:name="Revision" w:semiHidden="1"/>
-    <w:lsdException w:name="List Paragraph" w:uiPriority="34" w:qFormat="1"/>
-    <w:lsdException w:name="Quote" w:uiPriority="29" w:qFormat="1"/>
-    <w:lsdException w:name="Intense Quote" w:uiPriority="30" w:qFormat="1"/>
-    <w:lsdException w:name="Medium List 2 Accent 1" w:uiPriority="66"/>
-    <w:lsdException w:name="Medium Grid 1 Accent 1" w:uiPriority="67"/>
-    <w:lsdException w:name="Medium Grid 2 Accent 1" w:uiPriority="68"/>
-    <w:lsdException w:name="Medium Grid 3 Accent 1" w:uiPriority="69"/>
-    <w:lsdException w:name="Dark List Accent 1" w:uiPriority="70"/>
-    <w:lsdException w:name="Colorful Shading Accent 1" w:uiPriority="71"/>
-    <w:lsdException w:name="Colorful List Accent 1" w:uiPriority="72"/>
-    <w:lsdException w:name="Colorful Grid Accent 1" w:uiPriority="73"/>
-    <w:lsdException w:name="Light Shading Accent 2" w:uiPriority="60"/>
-    <w:lsdException w:name="Light List Accent 2" w:uiPriority="61"/>
-    <w:lsdException w:name="Light Grid Accent 2" w:uiPriority="62"/>
-    <w:lsdException w:name="Medium Shading 1 Accent 2" w:uiPriority="63"/>
-    <w:lsdException w:name="Medium Shading 2 Accent 2" w:uiPriority="64"/>
-    <w:lsdException w:name="Medium List 1 Accent 2" w:uiPriority="65"/>
-    <w:lsdException w:name="Medium List 2 Accent 2" w:uiPriority="66"/>
-    <w:lsdException w:name="Medium Grid 1 Accent 2" w:uiPriority="67"/>
-    <w:lsdException w:name="Medium Grid 2 Accent 2" w:uiPriority="68"/>
-    <w:lsdException w:name="Medium Grid 3 Accent 2" w:uiPriority="69"/>
-    <w:lsdException w:name="Dark List Accent 2" w:uiPriority="70"/>
-    <w:lsdException w:name="Colorful Shading Accent 2" w:uiPriority="71"/>
-    <w:lsdException w:name="Colorful List Accent 2" w:uiPriority="72"/>
-    <w:lsdException w:name="Colorful Grid Accent 2" w:uiPriority="73"/>
-    <w:lsdException w:name="Light Shading Accent 3" w:uiPriority="60"/>
-    <w:lsdException w:name="Light List Accent 3" w:uiPriority="61"/>
-    <w:lsdException w:name="Light Grid Accent 3" w:uiPriority="62"/>
-    <w:lsdException w:name="Medium Shading 1 Accent 3" w:uiPriority="63"/>
-    <w:lsdException w:name="Medium Shading 2 Accent 3" w:uiPriority="64"/>
-    <w:lsdException w:name="Medium List 1 Accent 3" w:uiPriority="65"/>
-    <w:lsdException w:name="Medium List 2 Accent 3" w:uiPriority="66"/>
-    <w:lsdException w:name="Medium Grid 1 Accent 3" w:uiPriority="67"/>
-    <w:lsdException w:name="Medium Grid 2 Accent 3" w:uiPriority="68"/>
-    <w:lsdException w:name="Medium Grid 3 Accent 3" w:uiPriority="69"/>
-    <w:lsdException w:name="Dark List Accent 3" w:uiPriority="70"/>
-    <w:lsdException w:name="Colorful Shading Accent 3" w:uiPriority="71"/>
-    <w:lsdException w:name="Colorful List Accent 3" w:uiPriority="72"/>
-    <w:lsdException w:name="Colorful Grid Accent 3" w:uiPriority="73"/>
-    <w:lsdException w:name="Light Shading Accent 4" w:uiPriority="60"/>
-    <w:lsdException w:name="Light List Accent 4" w:uiPriority="61"/>
-    <w:lsdException w:name="Light Grid Accent 4" w:uiPriority="62"/>
-    <w:lsdException w:name="Medium Shading 1 Accent 4" w:uiPriority="63"/>
-    <w:lsdException w:name="Medium Shading 2 Accent 4" w:uiPriority="64"/>
-    <w:lsdException w:name="Medium List 1 Accent 4" w:uiPriority="65"/>
-    <w:lsdException w:name="Medium List 2 Accent 4" w:uiPriority="66"/>
-    <w:lsdException w:name="Medium Grid 1 Accent 4" w:uiPriority="67"/>
-    <w:lsdException w:name="Medium Grid 2 Accent 4" w:uiPriority="68"/>
-    <w:lsdException w:name="Medium Grid 3 Accent 4" w:uiPriority="69"/>
-    <w:lsdException w:name="Dark List Accent 4" w:uiPriority="70"/>
-    <w:lsdException w:name="Colorful Shading Accent 4" w:uiPriority="71"/>
-    <w:lsdException w:name="Colorful List Accent 4" w:uiPriority="72"/>
-    <w:lsdException w:name="Colorful Grid Accent 4" w:uiPriority="73"/>
-    <w:lsdException w:name="Light Shading Accent 5" w:uiPriority="60"/>
-    <w:lsdException w:name="Light List Accent 5" w:uiPriority="61"/>
-    <w:lsdException w:name="Light Grid Accent 5" w:uiPriority="62"/>
-    <w:lsdException w:name="Medium Shading 1 Accent 5" w:uiPriority="63"/>
-    <w:lsdException w:name="Medium Shading 2 Accent 5" w:uiPriority="64"/>
-    <w:lsdException w:name="Medium List 1 Accent 5" w:uiPriority="65"/>
-    <w:lsdException w:name="Medium List 2 Accent 5" w:uiPriority="66"/>
-    <w:lsdException w:name="Medium Grid 1 Accent 5" w:uiPriority="67"/>
-    <w:lsdException w:name="Medium Grid 2 Accent 5" w:uiPriority="68"/>
-    <w:lsdException w:name="Medium Grid 3 Accent 5" w:uiPriority="69"/>
-    <w:lsdException w:name="Dark List Accent 5" w:uiPriority="70"/>
-    <w:lsdException w:name="Colorful Shading Accent 5" w:uiPriority="71"/>
-    <w:lsdException w:name="Colorful List Accent 5" w:uiPriority="72"/>
-    <w:lsdException w:name="Colorful Grid Accent 5" w:uiPriority="73"/>
-    <w:lsdException w:name="Light Shading Accent 6" w:uiPriority="60"/>
-    <w:lsdException w:name="Light List Accent 6" w:uiPriority="61"/>
-    <w:lsdException w:name="Light Grid Accent 6" w:uiPriority="62"/>
-    <w:lsdException w:name="Medium Shading 1 Accent 6" w:uiPriority="63"/>
-    <w:lsdException w:name="Medium Shading 2 Accent 6" w:uiPriority="64"/>
-    <w:lsdException w:name="Medium List 1 Accent 6" w:uiPriority="65"/>
-    <w:lsdException w:name="Medium List 2 Accent 6" w:uiPriority="66"/>
-    <w:lsdException w:name="Medium Grid 1 Accent 6" w:uiPriority="67"/>
-    <w:lsdException w:name="Medium Grid 2 Accent 6" w:uiPriority="68"/>
-    <w:lsdException w:name="Medium Grid 3 Accent 6" w:uiPriority="69"/>
-    <w:lsdException w:name="Dark List Accent 6" w:uiPriority="70"/>
-    <w:lsdException w:name="Colorful Shading Accent 6" w:uiPriority="71"/>
-    <w:lsdException w:name="Colorful List Accent 6" w:uiPriority="72"/>
-    <w:lsdException w:name="Colorful Grid Accent 6" w:uiPriority="73"/>
-    <w:lsdException w:name="Subtle Emphasis" w:uiPriority="19" w:qFormat="1"/>
-    <w:lsdException w:name="Intense Emphasis" w:uiPriority="21" w:qFormat="1"/>
-    <w:lsdException w:name="Subtle Reference" w:uiPriority="31" w:qFormat="1"/>
-    <w:lsdException w:name="Intense Reference" w:uiPriority="32" w:qFormat="1"/>
-    <w:lsdException w:name="Book Title" w:uiPriority="33" w:qFormat="1"/>
-    <w:lsdException w:name="Bibliography" w:semiHidden="1" w:uiPriority="37" w:unhideWhenUsed="1"/>
-    <w:lsdException w:name="TOC Heading" w:semiHidden="1" w:uiPriority="39" w:unhideWhenUsed="1" w:qFormat="1"/>
-    <w:lsdException w:name="Plain Table 1" w:uiPriority="41"/>
-    <w:lsdException w:name="Plain Table 2" w:uiPriority="42"/>
-    <w:lsdException w:name="Plain Table 3" w:uiPriority="43"/>
-    <w:lsdException w:name="Plain Table 4" w:uiPriority="44"/>
-    <w:lsdException w:name="Plain Table 5" w:uiPriority="45"/>
-    <w:lsdException w:name="Grid Table Light" w:uiPriority="40"/>
-    <w:lsdException w:name="Grid Table 1 Light" w:uiPriority="46"/>
-    <w:lsdException w:name="Grid Table 2" w:uiPriority="47"/>
-    <w:lsdException w:name="Grid Table 3" w:uiPriority="48"/>
-    <w:lsdException w:name="Grid Table 4" w:uiPriority="49"/>
-    <w:lsdException w:name="Grid Table 5 Dark" w:uiPriority="50"/>
-    <w:lsdException w:name="Grid Table 6 Colorful" w:uiPriority="51"/>
-    <w:lsdException w:name="Grid Table 7 Colorful" w:uiPriority="52"/>
-    <w:lsdException w:name="Grid Table 1 Light Accent 1" w:uiPriority="46"/>
-    <w:lsdException w:name="Grid Table 2 Accent 1" w:uiPriority="47"/>
-    <w:lsdException w:name="Grid Table 3 Accent 1" w:uiPriority="48"/>
-    <w:lsdException w:name="Grid Table 4 Accent 1" w:uiPriority="49"/>
-    <w:lsdException w:name="Grid Table 5 Dark Accent 1" w:uiPriority="50"/>
-    <w:lsdException w:name="Grid Table 6 Colorful Accent 1" w:uiPriority="51"/>
-    <w:lsdException w:name="Grid Table 7 Colorful Accent 1" w:uiPriority="52"/>
-    <w:lsdException w:name="Grid Table 1 Light Accent 2" w:uiPriority="46"/>
-    <w:lsdException w:name="Grid Table 2 Accent 2" w:uiPriority="47"/>
-    <w:lsdException w:name="Grid Table 3 Accent 2" w:uiPriority="48"/>
-    <w:lsdException w:name="Grid Table 4 Accent 2" w:uiPriority="49"/>
-    <w:lsdException w:name="Grid Table 5 Dark Accent 2" w:uiPriority="50"/>
-    <w:lsdException w:name="Grid Table 6 Colorful Accent 2" w:uiPriority="51"/>
-    <w:lsdException w:name="Grid Table 7 Colorful Accent 2" w:uiPriority="52"/>
-    <w:lsdException w:name="Grid Table 1 Light Accent 3" w:uiPriority="46"/>
-    <w:lsdException w:name="Grid Table 2 Accent 3" w:uiPriority="47"/>
-    <w:lsdException w:name="Grid Table 3 Accent 3" w:uiPriority="48"/>
-    <w:lsdException w:name="Grid Table 4 Accent 3" w:uiPriority="49"/>
-    <w:lsdException w:name="Grid Table 5 Dark Accent 3" w:uiPriority="50"/>
-    <w:lsdException w:name="Grid Table 6 Colorful Accent 3" w:uiPriority="51"/>
-    <w:lsdException w:name="Grid Table 7 Colorful Accent 3" w:uiPriority="52"/>
-    <w:lsdException w:name="Grid Table 1 Light Accent 4" w:uiPriority="46"/>
-    <w:lsdException w:name="Grid Table 2 Accent 4" w:uiPriority="47"/>
-    <w:lsdException w:name="Grid Table 3 Accent 4" w:uiPriority="48"/>
-    <w:lsdException w:name="Grid Table 4 Accent 4" w:uiPriority="49"/>
-    <w:lsdException w:name="Grid Table 5 Dark Accent 4" w:uiPriority="50"/>
-    <w:lsdException w:name="Grid Table 6 Colorful Accent 4" w:uiPriority="51"/>
-    <w:lsdException w:name="Grid Table 7 Colorful Accent 4" w:uiPriority="52"/>
-    <w:lsdException w:name="Grid Table 1 Light Accent 5" w:uiPriority="46"/>
-    <w:lsdException w:name="Grid Table 2 Accent 5" w:uiPriority="47"/>
-    <w:lsdException w:name="Grid Table 3 Accent 5" w:uiPriority="48"/>
-    <w:lsdException w:name="Grid Table 4 Accent 5" w:uiPriority="49"/>
-    <w:lsdException w:name="Grid Table 5 Dark Accent 5" w:uiPriority="50"/>
-    <w:lsdException w:name="Grid Table 6 Colorful Accent 5" w:uiPriority="51"/>
-    <w:lsdException w:name="Grid Table 7 Colorful Accent 5" w:uiPriority="52"/>
-    <w:lsdException w:name="Grid Table 1 Light Accent 6" w:uiPriority="46"/>
-    <w:lsdException w:name="Grid Table 2 Accent 6" w:uiPriority="47"/>
-    <w:lsdException w:name="Grid Table 3 Accent 6" w:uiPriority="48"/>
-    <w:lsdException w:name="Grid Table 4 Accent 6" w:uiPriority="49"/>
-    <w:lsdException w:name="Grid Table 5 Dark Accent 6" w:uiPriority="50"/>
-    <w:lsdException w:name="Grid Table 6 Colorful Accent 6" w:uiPriority="51"/>
-    <w:lsdException w:name="Grid Table 7 Colorful Accent 6" w:uiPriority="52"/>
-    <w:lsdException w:name="List Table 1 Light" w:uiPriority="46"/>
-    <w:lsdException w:name="List Table 2" w:uiPriority="47"/>
-    <w:lsdException w:name="List Table 3" w:uiPriority="48"/>
-    <w:lsdException w:name="List Table 4" w:uiPriority="49"/>
-    <w:lsdException w:name="List Table 5 Dark" w:uiPriority="50"/>
-    <w:lsdException w:name="List Table 6 Colorful" w:uiPriority="51"/>
-    <w:lsdException w:name="List Table 7 Colorful" w:uiPriority="52"/>
-    <w:lsdException w:name="List Table 1 Light Accent 1" w:uiPriority="46"/>
-    <w:lsdException w:name="List Table 2 Accent 1" w:uiPriority="47"/>
-    <w:lsdException w:name="List Table 3 Accent 1" w:uiPriority="48"/>
-    <w:lsdException w:name="List Table 4 Accent 1" w:uiPriority="49"/>
-    <w:lsdException w:name="List Table 5 Dark Accent 1" w:uiPriority="50"/>
-    <w:lsdException w:name="List Table 6 Colorful Accent 1" w:uiPriority="51"/>
-    <w:lsdException w:name="List Table 7 Colorful Accent 1" w:uiPriority="52"/>
-    <w:lsdException w:name="List Table 1 Light Accent 2" w:uiPriority="46"/>
-    <w:lsdException w:name="List Table 2 Accent 2" w:uiPriority="47"/>
-    <w:lsdException w:name="List Table 3 Accent 2" w:uiPriority="48"/>
-    <w:lsdException w:name="List Table 4 Accent 2" w:uiPriority="49"/>
-    <w:lsdException w:name="List Table 5 Dark Accent 2" w:uiPriority="50"/>
-    <w:lsdException w:name="List Table 6 Colorful Accent 2" w:uiPriority="51"/>
-    <w:lsdException w:name="List Table 7 Colorful Accent 2" w:uiPriority="52"/>
-    <w:lsdException w:name="List Table 1 Light Accent 3" w:uiPriority="46"/>
-    <w:lsdException w:name="List Table 2 Accent 3" w:uiPriority="47"/>
-    <w:lsdException w:name="List Table 3 Accent 3" w:uiPriority="48"/>
-    <w:lsdException w:name="List Table 4 Accent 3" w:uiPriority="49"/>
-    <w:lsdException w:name="List Table 5 Dark Accent 3" w:uiPriority="50"/>
-    <w:lsdException w:name="List Table 6 Colorful Accent 3" w:uiPriority="51"/>
-    <w:lsdException w:name="List Table 7 Colorful Accent 3" w:uiPriority="52"/>
-    <w:lsdException w:name="List Table 1 Light Accent 4" w:uiPriority="46"/>
-    <w:lsdException w:name="List Table 2 Accent 4" w:uiPriority="47"/>
-    <w:lsdException w:name="List Table 3 Accent 4" w:uiPriority="48"/>
-    <w:lsdException w:name="List Table 4 Accent 4" w:uiPriority="49"/>
-    <w:lsdException w:name="List Table 5 Dark Accent 4" w:uiPriority="50"/>
-    <w:lsdException w:name="List Table 6 Colorful Accent 4" w:uiPriority="51"/>
-    <w:lsdException w:name="List Table 7 Colorful Accent 4" w:uiPriority="52"/>
-    <w:lsdException w:name="List Table 1 Light Accent 5" w:uiPriority="46"/>
-    <w:lsdException w:name="List Table 2 Accent 5" w:uiPriority="47"/>
-    <w:lsdException w:name="List Table 3 Accent 5" w:uiPriority="48"/>
-    <w:lsdException w:name="List Table 4 Accent 5" w:uiPriority="49"/>
-    <w:lsdException w:name="List Table 5 Dark Accent 5" w:uiPriority="50"/>
-    <w:lsdException w:name="List Table 6 Colorful Accent 5" w:uiPriority="51"/>
-    <w:lsdException w:name="List Table 7 Colorful Accent 5" w:uiPriority="52"/>
-    <w:lsdException w:name="List Table 1 Light Accent 6" w:uiPriority="46"/>
-    <w:lsdException w:name="List Table 2 Accent 6" w:uiPriority="47"/>
-    <w:lsdException w:name="List Table 3 Accent 6" w:uiPriority="48"/>
-    <w:lsdException w:name="List Table 4 Accent 6" w:uiPriority="49"/>
-    <w:lsdException w:name="List Table 5 Dark Accent 6" w:uiPriority="50"/>
-    <w:lsdException w:name="List Table 6 Colorful Accent 6" w:uiPriority="51"/>
-    <w:lsdException w:name="List Table 7 Colorful Accent 6" w:uiPriority="52"/>
+  <w:latentStyles w:defLockedState="0" w:defUIPriority="99" w:defSemiHidden="1" w:defUnhideWhenUsed="1" w:defQFormat="0" w:count="267">
+    <w:lsdException w:name="Normal" w:semiHidden="0" w:uiPriority="0" w:unhideWhenUsed="0" w:qFormat="1"/>
+    <w:lsdException w:name="heading 1" w:semiHidden="0" w:uiPriority="9" w:unhideWhenUsed="0" w:qFormat="1"/>
+    <w:lsdException w:name="heading 2" w:uiPriority="9" w:qFormat="1"/>
+    <w:lsdException w:name="heading 3" w:uiPriority="9" w:qFormat="1"/>
+    <w:lsdException w:name="heading 4" w:uiPriority="9" w:qFormat="1"/>
+    <w:lsdException w:name="heading 5" w:uiPriority="9" w:qFormat="1"/>
+    <w:lsdException w:name="heading 6" w:uiPriority="9" w:qFormat="1"/>
+    <w:lsdException w:name="heading 7" w:uiPriority="9" w:qFormat="1"/>
+    <w:lsdException w:name="heading 8" w:uiPriority="9" w:qFormat="1"/>
+    <w:lsdException w:name="heading 9" w:uiPriority="9" w:qFormat="1"/>
+    <w:lsdException w:name="toc 1" w:uiPriority="39"/>
+    <w:lsdException w:name="toc 2" w:uiPriority="39"/>
+    <w:lsdException w:name="toc 3" w:uiPriority="39"/>
+    <w:lsdException w:name="toc 4" w:uiPriority="39"/>
+    <w:lsdException w:name="toc 5" w:uiPriority="39"/>
+    <w:lsdException w:name="toc 6" w:uiPriority="39"/>
+    <w:lsdException w:name="toc 7" w:uiPriority="39"/>
+    <w:lsdException w:name="toc 8" w:uiPriority="39"/>
+    <w:lsdException w:name="toc 9" w:uiPriority="39"/>
+    <w:lsdException w:name="caption" w:uiPriority="35" w:qFormat="1"/>
+    <w:lsdException w:name="Title" w:semiHidden="0" w:uiPriority="10" w:unhideWhenUsed="0" w:qFormat="1"/>
+    <w:lsdException w:name="Default Paragraph Font" w:uiPriority="1"/>
+    <w:lsdException w:name="Body Text" w:uiPriority="1" w:qFormat="1"/>
+    <w:lsdException w:name="Subtitle" w:semiHidden="0" w:uiPriority="11" w:unhideWhenUsed="0" w:qFormat="1"/>
+    <w:lsdException w:name="Strong" w:semiHidden="0" w:uiPriority="22" w:unhideWhenUsed="0" w:qFormat="1"/>
+    <w:lsdException w:name="Emphasis" w:semiHidden="0" w:uiPriority="20" w:unhideWhenUsed="0" w:qFormat="1"/>
+    <w:lsdException w:name="Table Grid" w:semiHidden="0" w:uiPriority="39" w:unhideWhenUsed="0"/>
+    <w:lsdException w:name="Placeholder Text" w:unhideWhenUsed="0"/>
+    <w:lsdException w:name="No Spacing" w:semiHidden="0" w:uiPriority="1" w:unhideWhenUsed="0" w:qFormat="1"/>
+    <w:lsdException w:name="Light Shading" w:semiHidden="0" w:uiPriority="60" w:unhideWhenUsed="0"/>
+    <w:lsdException w:name="Light List" w:semiHidden="0" w:uiPriority="61" w:unhideWhenUsed="0"/>
+    <w:lsdException w:name="Light Grid" w:semiHidden="0" w:uiPriority="62" w:unhideWhenUsed="0"/>
+    <w:lsdException w:name="Medium Shading 1" w:semiHidden="0" w:uiPriority="63" w:unhideWhenUsed="0"/>
+    <w:lsdException w:name="Medium Shading 2" w:semiHidden="0" w:uiPriority="64" w:unhideWhenUsed="0"/>
+    <w:lsdException w:name="Medium List 1" w:semiHidden="0" w:uiPriority="65" w:unhideWhenUsed="0"/>
+    <w:lsdException w:name="Medium List 2" w:semiHidden="0" w:uiPriority="66" w:unhideWhenUsed="0"/>
+    <w:lsdException w:name="Medium Grid 1" w:semiHidden="0" w:uiPriority="67" w:unhideWhenUsed="0"/>
+    <w:lsdException w:name="Medium Grid 2" w:semiHidden="0" w:uiPriority="68" w:unhideWhenUsed="0"/>
+    <w:lsdException w:name="Medium Grid 3" w:semiHidden="0" w:uiPriority="69" w:unhideWhenUsed="0"/>
+    <w:lsdException w:name="Dark List" w:semiHidden="0" w:uiPriority="70" w:unhideWhenUsed="0"/>
+    <w:lsdException w:name="Colorful Shading" w:semiHidden="0" w:uiPriority="71" w:unhideWhenUsed="0"/>
+    <w:lsdException w:name="Colorful List" w:semiHidden="0" w:uiPriority="72" w:unhideWhenUsed="0"/>
+    <w:lsdException w:name="Colorful Grid" w:semiHidden="0" w:uiPriority="73" w:unhideWhenUsed="0"/>
+    <w:lsdException w:name="Light Shading Accent 1" w:semiHidden="0" w:uiPriority="60" w:unhideWhenUsed="0"/>
+    <w:lsdException w:name="Light List Accent 1" w:semiHidden="0" w:uiPriority="61" w:unhideWhenUsed="0"/>
+    <w:lsdException w:name="Light Grid Accent 1" w:semiHidden="0" w:uiPriority="62" w:unhideWhenUsed="0"/>
+    <w:lsdException w:name="Medium Shading 1 Accent 1" w:semiHidden="0" w:uiPriority="63" w:unhideWhenUsed="0"/>
+    <w:lsdException w:name="Medium Shading 2 Accent 1" w:semiHidden="0" w:uiPriority="64" w:unhideWhenUsed="0"/>
+    <w:lsdException w:name="Medium List 1 Accent 1" w:semiHidden="0" w:uiPriority="65" w:unhideWhenUsed="0"/>
+    <w:lsdException w:name="Revision" w:unhideWhenUsed="0"/>
+    <w:lsdException w:name="List Paragraph" w:semiHidden="0" w:uiPriority="34" w:unhideWhenUsed="0" w:qFormat="1"/>
+    <w:lsdException w:name="Quote" w:semiHidden="0" w:uiPriority="29" w:unhideWhenUsed="0" w:qFormat="1"/>
+    <w:lsdException w:name="Intense Quote" w:semiHidden="0" w:uiPriority="30" w:unhideWhenUsed="0" w:qFormat="1"/>
+    <w:lsdException w:name="Medium List 2 Accent 1" w:semiHidden="0" w:uiPriority="66" w:unhideWhenUsed="0"/>
+    <w:lsdException w:name="Medium Grid 1 Accent 1" w:semiHidden="0" w:uiPriority="67" w:unhideWhenUsed="0"/>
+    <w:lsdException w:name="Medium Grid 2 Accent 1" w:semiHidden="0" w:uiPriority="68" w:unhideWhenUsed="0"/>
+    <w:lsdException w:name="Medium Grid 3 Accent 1" w:semiHidden="0" w:uiPriority="69" w:unhideWhenUsed="0"/>
+    <w:lsdException w:name="Dark List Accent 1" w:semiHidden="0" w:uiPriority="70" w:unhideWhenUsed="0"/>
+    <w:lsdException w:name="Colorful Shading Accent 1" w:semiHidden="0" w:uiPriority="71" w:unhideWhenUsed="0"/>
+    <w:lsdException w:name="Colorful List Accent 1" w:semiHidden="0" w:uiPriority="72" w:unhideWhenUsed="0"/>
+    <w:lsdException w:name="Colorful Grid Accent 1" w:semiHidden="0" w:uiPriority="73" w:unhideWhenUsed="0"/>
+    <w:lsdException w:name="Light Shading Accent 2" w:semiHidden="0" w:uiPriority="60" w:unhideWhenUsed="0"/>
+    <w:lsdException w:name="Light List Accent 2" w:semiHidden="0" w:uiPriority="61" w:unhideWhenUsed="0"/>
+    <w:lsdException w:name="Light Grid Accent 2" w:semiHidden="0" w:uiPriority="62" w:unhideWhenUsed="0"/>
+    <w:lsdException w:name="Medium Shading 1 Accent 2" w:semiHidden="0" w:uiPriority="63" w:unhideWhenUsed="0"/>
+    <w:lsdException w:name="Medium Shading 2 Accent 2" w:semiHidden="0" w:uiPriority="64" w:unhideWhenUsed="0"/>
+    <w:lsdException w:name="Medium List 1 Accent 2" w:semiHidden="0" w:uiPriority="65" w:unhideWhenUsed="0"/>
+    <w:lsdException w:name="Medium List 2 Accent 2" w:semiHidden="0" w:uiPriority="66" w:unhideWhenUsed="0"/>
+    <w:lsdException w:name="Medium Grid 1 Accent 2" w:semiHidden="0" w:uiPriority="67" w:unhideWhenUsed="0"/>
+    <w:lsdException w:name="Medium Grid 2 Accent 2" w:semiHidden="0" w:uiPriority="68" w:unhideWhenUsed="0"/>
+    <w:lsdException w:name="Medium Grid 3 Accent 2" w:semiHidden="0" w:uiPriority="69" w:unhideWhenUsed="0"/>
+    <w:lsdException w:name="Dark List Accent 2" w:semiHidden="0" w:uiPriority="70" w:unhideWhenUsed="0"/>
+    <w:lsdException w:name="Colorful Shading Accent 2" w:semiHidden="0" w:uiPriority="71" w:unhideWhenUsed="0"/>
+    <w:lsdException w:name="Colorful List Accent 2" w:semiHidden="0" w:uiPriority="72" w:unhideWhenUsed="0"/>
+    <w:lsdException w:name="Colorful Grid Accent 2" w:semiHidden="0" w:uiPriority="73" w:unhideWhenUsed="0"/>
+    <w:lsdException w:name="Light Shading Accent 3" w:semiHidden="0" w:uiPriority="60" w:unhideWhenUsed="0"/>
+    <w:lsdException w:name="Light List Accent 3" w:semiHidden="0" w:uiPriority="61" w:unhideWhenUsed="0"/>
+    <w:lsdException w:name="Light Grid Accent 3" w:semiHidden="0" w:uiPriority="62" w:unhideWhenUsed="0"/>
+    <w:lsdException w:name="Medium Shading 1 Accent 3" w:semiHidden="0" w:uiPriority="63" w:unhideWhenUsed="0"/>
+    <w:lsdException w:name="Medium Shading 2 Accent 3" w:semiHidden="0" w:uiPriority="64" w:unhideWhenUsed="0"/>
+    <w:lsdException w:name="Medium List 1 Accent 3" w:semiHidden="0" w:uiPriority="65" w:unhideWhenUsed="0"/>
+    <w:lsdException w:name="Medium List 2 Accent 3" w:semiHidden="0" w:uiPriority="66" w:unhideWhenUsed="0"/>
+    <w:lsdException w:name="Medium Grid 1 Accent 3" w:semiHidden="0" w:uiPriority="67" w:unhideWhenUsed="0"/>
+    <w:lsdException w:name="Medium Grid 2 Accent 3" w:semiHidden="0" w:uiPriority="68" w:unhideWhenUsed="0"/>
+    <w:lsdException w:name="Medium Grid 3 Accent 3" w:semiHidden="0" w:uiPriority="69" w:unhideWhenUsed="0"/>
+    <w:lsdException w:name="Dark List Accent 3" w:semiHidden="0" w:uiPriority="70" w:unhideWhenUsed="0"/>
+    <w:lsdException w:name="Colorful Shading Accent 3" w:semiHidden="0" w:uiPriority="71" w:unhideWhenUsed="0"/>
+    <w:lsdException w:name="Colorful List Accent 3" w:semiHidden="0" w:uiPriority="72" w:unhideWhenUsed="0"/>
+    <w:lsdException w:name="Colorful Grid Accent 3" w:semiHidden="0" w:uiPriority="73" w:unhideWhenUsed="0"/>
+    <w:lsdException w:name="Light Shading Accent 4" w:semiHidden="0" w:uiPriority="60" w:unhideWhenUsed="0"/>
+    <w:lsdException w:name="Light List Accent 4" w:semiHidden="0" w:uiPriority="61" w:unhideWhenUsed="0"/>
+    <w:lsdException w:name="Light Grid Accent 4" w:semiHidden="0" w:uiPriority="62" w:unhideWhenUsed="0"/>
+    <w:lsdException w:name="Medium Shading 1 Accent 4" w:semiHidden="0" w:uiPriority="63" w:unhideWhenUsed="0"/>
+    <w:lsdException w:name="Medium Shading 2 Accent 4" w:semiHidden="0" w:uiPriority="64" w:unhideWhenUsed="0"/>
+    <w:lsdException w:name="Medium List 1 Accent 4" w:semiHidden="0" w:uiPriority="65" w:unhideWhenUsed="0"/>
+    <w:lsdException w:name="Medium List 2 Accent 4" w:semiHidden="0" w:uiPriority="66" w:unhideWhenUsed="0"/>
+    <w:lsdException w:name="Medium Grid 1 Accent 4" w:semiHidden="0" w:uiPriority="67" w:unhideWhenUsed="0"/>
+    <w:lsdException w:name="Medium Grid 2 Accent 4" w:semiHidden="0" w:uiPriority="68" w:unhideWhenUsed="0"/>
+    <w:lsdException w:name="Medium Grid 3 Accent 4" w:semiHidden="0" w:uiPriority="69" w:unhideWhenUsed="0"/>
+    <w:lsdException w:name="Dark List Accent 4" w:semiHidden="0" w:uiPriority="70" w:unhideWhenUsed="0"/>
+    <w:lsdException w:name="Colorful Shading Accent 4" w:semiHidden="0" w:uiPriority="71" w:unhideWhenUsed="0"/>
+    <w:lsdException w:name="Colorful List Accent 4" w:semiHidden="0" w:uiPriority="72" w:unhideWhenUsed="0"/>
+    <w:lsdException w:name="Colorful Grid Accent 4" w:semiHidden="0" w:uiPriority="73" w:unhideWhenUsed="0"/>
+    <w:lsdException w:name="Light Shading Accent 5" w:semiHidden="0" w:uiPriority="60" w:unhideWhenUsed="0"/>
+    <w:lsdException w:name="Light List Accent 5" w:semiHidden="0" w:uiPriority="61" w:unhideWhenUsed="0"/>
+    <w:lsdException w:name="Light Grid Accent 5" w:semiHidden="0" w:uiPriority="62" w:unhideWhenUsed="0"/>
+    <w:lsdException w:name="Medium Shading 1 Accent 5" w:semiHidden="0" w:uiPriority="63" w:unhideWhenUsed="0"/>
+    <w:lsdException w:name="Medium Shading 2 Accent 5" w:semiHidden="0" w:uiPriority="64" w:unhideWhenUsed="0"/>
+    <w:lsdException w:name="Medium List 1 Accent 5" w:semiHidden="0" w:uiPriority="65" w:unhideWhenUsed="0"/>
+    <w:lsdException w:name="Medium List 2 Accent 5" w:semiHidden="0" w:uiPriority="66" w:unhideWhenUsed="0"/>
+    <w:lsdException w:name="Medium Grid 1 Accent 5" w:semiHidden="0" w:uiPriority="67" w:unhideWhenUsed="0"/>
+    <w:lsdException w:name="Medium Grid 2 Accent 5" w:semiHidden="0" w:uiPriority="68" w:unhideWhenUsed="0"/>
+    <w:lsdException w:name="Medium Grid 3 Accent 5" w:semiHidden="0" w:uiPriority="69" w:unhideWhenUsed="0"/>
+    <w:lsdException w:name="Dark List Accent 5" w:semiHidden="0" w:uiPriority="70" w:unhideWhenUsed="0"/>
+    <w:lsdException w:name="Colorful Shading Accent 5" w:semiHidden="0" w:uiPriority="71" w:unhideWhenUsed="0"/>
+    <w:lsdException w:name="Colorful List Accent 5" w:semiHidden="0" w:uiPriority="72" w:unhideWhenUsed="0"/>
+    <w:lsdException w:name="Colorful Grid Accent 5" w:semiHidden="0" w:uiPriority="73" w:unhideWhenUsed="0"/>
+    <w:lsdException w:name="Light Shading Accent 6" w:semiHidden="0" w:uiPriority="60" w:unhideWhenUsed="0"/>
+    <w:lsdException w:name="Light List Accent 6" w:semiHidden="0" w:uiPriority="61" w:unhideWhenUsed="0"/>
+    <w:lsdException w:name="Light Grid Accent 6" w:semiHidden="0" w:uiPriority="62" w:unhideWhenUsed="0"/>
+    <w:lsdException w:name="Medium Shading 1 Accent 6" w:semiHidden="0" w:uiPriority="63" w:unhideWhenUsed="0"/>
+    <w:lsdException w:name="Medium Shading 2 Accent 6" w:semiHidden="0" w:uiPriority="64" w:unhideWhenUsed="0"/>
+    <w:lsdException w:name="Medium List 1 Accent 6" w:semiHidden="0" w:uiPriority="65" w:unhideWhenUsed="0"/>
+    <w:lsdException w:name="Medium List 2 Accent 6" w:semiHidden="0" w:uiPriority="66" w:unhideWhenUsed="0"/>
+    <w:lsdException w:name="Medium Grid 1 Accent 6" w:semiHidden="0" w:uiPriority="67" w:unhideWhenUsed="0"/>
+    <w:lsdException w:name="Medium Grid 2 Accent 6" w:semiHidden="0" w:uiPriority="68" w:unhideWhenUsed="0"/>
+    <w:lsdException w:name="Medium Grid 3 Accent 6" w:semiHidden="0" w:uiPriority="69" w:unhideWhenUsed="0"/>
+    <w:lsdException w:name="Dark List Accent 6" w:semiHidden="0" w:uiPriority="70" w:unhideWhenUsed="0"/>
+    <w:lsdException w:name="Colorful Shading Accent 6" w:semiHidden="0" w:uiPriority="71" w:unhideWhenUsed="0"/>
+    <w:lsdException w:name="Colorful List Accent 6" w:semiHidden="0" w:uiPriority="72" w:unhideWhenUsed="0"/>
+    <w:lsdException w:name="Colorful Grid Accent 6" w:semiHidden="0" w:uiPriority="73" w:unhideWhenUsed="0"/>
+    <w:lsdException w:name="Subtle Emphasis" w:semiHidden="0" w:uiPriority="19" w:unhideWhenUsed="0" w:qFormat="1"/>
+    <w:lsdException w:name="Intense Emphasis" w:semiHidden="0" w:uiPriority="21" w:unhideWhenUsed="0" w:qFormat="1"/>
+    <w:lsdException w:name="Subtle Reference" w:semiHidden="0" w:uiPriority="31" w:unhideWhenUsed="0" w:qFormat="1"/>
+    <w:lsdException w:name="Intense Reference" w:semiHidden="0" w:uiPriority="32" w:unhideWhenUsed="0" w:qFormat="1"/>
+    <w:lsdException w:name="Book Title" w:semiHidden="0" w:uiPriority="33" w:unhideWhenUsed="0" w:qFormat="1"/>
+    <w:lsdException w:name="Bibliography" w:uiPriority="37"/>
+    <w:lsdException w:name="TOC Heading" w:uiPriority="39" w:qFormat="1"/>
   </w:latentStyles>
   <w:style w:type="paragraph" w:default="1" w:styleId="Normal">
     <w:name w:val="Normal"/>
@@ -22294,6 +22542,7 @@
       <w:autoSpaceDN/>
     </w:pPr>
     <w:tblPr>
+      <w:tblInd w:w="0" w:type="dxa"/>
       <w:tblBorders>
         <w:top w:val="single" w:sz="4" w:space="0" w:color="auto"/>
         <w:left w:val="single" w:sz="4" w:space="0" w:color="auto"/>
@@ -22302,6 +22551,12 @@
         <w:insideH w:val="single" w:sz="4" w:space="0" w:color="auto"/>
         <w:insideV w:val="single" w:sz="4" w:space="0" w:color="auto"/>
       </w:tblBorders>
+      <w:tblCellMar>
+        <w:top w:w="0" w:type="dxa"/>
+        <w:left w:w="108" w:type="dxa"/>
+        <w:bottom w:w="0" w:type="dxa"/>
+        <w:right w:w="108" w:type="dxa"/>
+      </w:tblCellMar>
     </w:tblPr>
   </w:style>
   <w:style w:type="table" w:customStyle="1" w:styleId="GridTable4-Accent31">
@@ -22317,6 +22572,7 @@
     <w:tblPr>
       <w:tblStyleRowBandSize w:val="1"/>
       <w:tblStyleColBandSize w:val="1"/>
+      <w:tblInd w:w="0" w:type="dxa"/>
       <w:tblBorders>
         <w:top w:val="single" w:sz="4" w:space="0" w:color="C2D69B" w:themeColor="accent3" w:themeTint="99"/>
         <w:left w:val="single" w:sz="4" w:space="0" w:color="C2D69B" w:themeColor="accent3" w:themeTint="99"/>
@@ -22325,6 +22581,563 @@
         <w:insideH w:val="single" w:sz="4" w:space="0" w:color="C2D69B" w:themeColor="accent3" w:themeTint="99"/>
         <w:insideV w:val="single" w:sz="4" w:space="0" w:color="C2D69B" w:themeColor="accent3" w:themeTint="99"/>
       </w:tblBorders>
+      <w:tblCellMar>
+        <w:top w:w="0" w:type="dxa"/>
+        <w:left w:w="108" w:type="dxa"/>
+        <w:bottom w:w="0" w:type="dxa"/>
+        <w:right w:w="108" w:type="dxa"/>
+      </w:tblCellMar>
+    </w:tblPr>
+    <w:tblStylePr w:type="firstRow">
+      <w:rPr>
+        <w:b/>
+        <w:bCs/>
+        <w:color w:val="FFFFFF" w:themeColor="background1"/>
+      </w:rPr>
+      <w:tblPr/>
+      <w:tcPr>
+        <w:tcBorders>
+          <w:top w:val="single" w:sz="4" w:space="0" w:color="9BBB59" w:themeColor="accent3"/>
+          <w:left w:val="single" w:sz="4" w:space="0" w:color="9BBB59" w:themeColor="accent3"/>
+          <w:bottom w:val="single" w:sz="4" w:space="0" w:color="9BBB59" w:themeColor="accent3"/>
+          <w:right w:val="single" w:sz="4" w:space="0" w:color="9BBB59" w:themeColor="accent3"/>
+          <w:insideH w:val="nil"/>
+          <w:insideV w:val="nil"/>
+        </w:tcBorders>
+        <w:shd w:val="clear" w:color="auto" w:fill="9BBB59" w:themeFill="accent3"/>
+      </w:tcPr>
+    </w:tblStylePr>
+    <w:tblStylePr w:type="lastRow">
+      <w:rPr>
+        <w:b/>
+        <w:bCs/>
+      </w:rPr>
+      <w:tblPr/>
+      <w:tcPr>
+        <w:tcBorders>
+          <w:top w:val="double" w:sz="4" w:space="0" w:color="9BBB59" w:themeColor="accent3"/>
+        </w:tcBorders>
+      </w:tcPr>
+    </w:tblStylePr>
+    <w:tblStylePr w:type="firstCol">
+      <w:rPr>
+        <w:b/>
+        <w:bCs/>
+      </w:rPr>
+    </w:tblStylePr>
+    <w:tblStylePr w:type="lastCol">
+      <w:rPr>
+        <w:b/>
+        <w:bCs/>
+      </w:rPr>
+    </w:tblStylePr>
+    <w:tblStylePr w:type="band1Vert">
+      <w:tblPr/>
+      <w:tcPr>
+        <w:shd w:val="clear" w:color="auto" w:fill="EAF1DD" w:themeFill="accent3" w:themeFillTint="33"/>
+      </w:tcPr>
+    </w:tblStylePr>
+    <w:tblStylePr w:type="band1Horz">
+      <w:tblPr/>
+      <w:tcPr>
+        <w:shd w:val="clear" w:color="auto" w:fill="EAF1DD" w:themeFill="accent3" w:themeFillTint="33"/>
+      </w:tcPr>
+    </w:tblStylePr>
+  </w:style>
+  <w:style w:type="paragraph" w:styleId="TOCHeading">
+    <w:name w:val="TOC Heading"/>
+    <w:basedOn w:val="Heading1"/>
+    <w:next w:val="Normal"/>
+    <w:uiPriority w:val="39"/>
+    <w:unhideWhenUsed/>
+    <w:qFormat/>
+    <w:rsid w:val="00082941"/>
+    <w:pPr>
+      <w:keepNext/>
+      <w:keepLines/>
+      <w:widowControl/>
+      <w:autoSpaceDE/>
+      <w:autoSpaceDN/>
+      <w:spacing w:before="240" w:line="259" w:lineRule="auto"/>
+      <w:ind w:left="0"/>
+      <w:outlineLvl w:val="9"/>
+    </w:pPr>
+    <w:rPr>
+      <w:rFonts w:asciiTheme="majorHAnsi" w:eastAsiaTheme="majorEastAsia" w:hAnsiTheme="majorHAnsi" w:cstheme="majorBidi"/>
+      <w:b w:val="0"/>
+      <w:bCs w:val="0"/>
+      <w:color w:val="365F91" w:themeColor="accent1" w:themeShade="BF"/>
+      <w:sz w:val="32"/>
+      <w:szCs w:val="32"/>
+      <w:lang w:bidi="ar-SA"/>
+    </w:rPr>
+  </w:style>
+  <w:style w:type="character" w:styleId="Hyperlink">
+    <w:name w:val="Hyperlink"/>
+    <w:basedOn w:val="DefaultParagraphFont"/>
+    <w:uiPriority w:val="99"/>
+    <w:unhideWhenUsed/>
+    <w:rsid w:val="00082941"/>
+    <w:rPr>
+      <w:color w:val="0000FF" w:themeColor="hyperlink"/>
+      <w:u w:val="single"/>
+    </w:rPr>
+  </w:style>
+</w:styles>
+</file>
+
+<file path=word/stylesWithEffects.xml><?xml version="1.0" encoding="utf-8"?>
+<w:styles xmlns:wpc="http://schemas.microsoft.com/office/word/2010/wordprocessingCanvas" xmlns:mc="http://schemas.openxmlformats.org/markup-compatibility/2006" xmlns:o="urn:schemas-microsoft-com:office:office" xmlns:r="http://schemas.openxmlformats.org/officeDocument/2006/relationships" xmlns:m="http://schemas.openxmlformats.org/officeDocument/2006/math" xmlns:v="urn:schemas-microsoft-com:vml" xmlns:wp14="http://schemas.microsoft.com/office/word/2010/wordprocessingDrawing" xmlns:wp="http://schemas.openxmlformats.org/drawingml/2006/wordprocessingDrawing" xmlns:w10="urn:schemas-microsoft-com:office:word" xmlns:w="http://schemas.openxmlformats.org/wordprocessingml/2006/main" xmlns:w14="http://schemas.microsoft.com/office/word/2010/wordml" xmlns:wpg="http://schemas.microsoft.com/office/word/2010/wordprocessingGroup" xmlns:wpi="http://schemas.microsoft.com/office/word/2010/wordprocessingInk" xmlns:wne="http://schemas.microsoft.com/office/word/2006/wordml" xmlns:wps="http://schemas.microsoft.com/office/word/2010/wordprocessingShape" mc:Ignorable="w14 wp14">
+  <w:docDefaults>
+    <w:rPrDefault>
+      <w:rPr>
+        <w:rFonts w:asciiTheme="minorHAnsi" w:eastAsiaTheme="minorHAnsi" w:hAnsiTheme="minorHAnsi" w:cstheme="minorBidi"/>
+        <w:sz w:val="22"/>
+        <w:szCs w:val="22"/>
+        <w:lang w:val="en-US" w:eastAsia="en-US" w:bidi="ar-SA"/>
+      </w:rPr>
+    </w:rPrDefault>
+    <w:pPrDefault>
+      <w:pPr>
+        <w:widowControl w:val="0"/>
+        <w:autoSpaceDE w:val="0"/>
+        <w:autoSpaceDN w:val="0"/>
+      </w:pPr>
+    </w:pPrDefault>
+  </w:docDefaults>
+  <w:latentStyles w:defLockedState="0" w:defUIPriority="99" w:defSemiHidden="1" w:defUnhideWhenUsed="1" w:defQFormat="0" w:count="267">
+    <w:lsdException w:name="Normal" w:semiHidden="0" w:uiPriority="0" w:unhideWhenUsed="0" w:qFormat="1"/>
+    <w:lsdException w:name="heading 1" w:semiHidden="0" w:uiPriority="9" w:unhideWhenUsed="0" w:qFormat="1"/>
+    <w:lsdException w:name="heading 2" w:uiPriority="9" w:qFormat="1"/>
+    <w:lsdException w:name="heading 3" w:uiPriority="9" w:qFormat="1"/>
+    <w:lsdException w:name="heading 4" w:uiPriority="9" w:qFormat="1"/>
+    <w:lsdException w:name="heading 5" w:uiPriority="9" w:qFormat="1"/>
+    <w:lsdException w:name="heading 6" w:uiPriority="9" w:qFormat="1"/>
+    <w:lsdException w:name="heading 7" w:uiPriority="9" w:qFormat="1"/>
+    <w:lsdException w:name="heading 8" w:uiPriority="9" w:qFormat="1"/>
+    <w:lsdException w:name="heading 9" w:uiPriority="9" w:qFormat="1"/>
+    <w:lsdException w:name="toc 1" w:uiPriority="39"/>
+    <w:lsdException w:name="toc 2" w:uiPriority="39"/>
+    <w:lsdException w:name="toc 3" w:uiPriority="39"/>
+    <w:lsdException w:name="toc 4" w:uiPriority="39"/>
+    <w:lsdException w:name="toc 5" w:uiPriority="39"/>
+    <w:lsdException w:name="toc 6" w:uiPriority="39"/>
+    <w:lsdException w:name="toc 7" w:uiPriority="39"/>
+    <w:lsdException w:name="toc 8" w:uiPriority="39"/>
+    <w:lsdException w:name="toc 9" w:uiPriority="39"/>
+    <w:lsdException w:name="caption" w:uiPriority="35" w:qFormat="1"/>
+    <w:lsdException w:name="Title" w:semiHidden="0" w:uiPriority="10" w:unhideWhenUsed="0" w:qFormat="1"/>
+    <w:lsdException w:name="Default Paragraph Font" w:uiPriority="1"/>
+    <w:lsdException w:name="Body Text" w:uiPriority="1" w:qFormat="1"/>
+    <w:lsdException w:name="Subtitle" w:semiHidden="0" w:uiPriority="11" w:unhideWhenUsed="0" w:qFormat="1"/>
+    <w:lsdException w:name="Strong" w:semiHidden="0" w:uiPriority="22" w:unhideWhenUsed="0" w:qFormat="1"/>
+    <w:lsdException w:name="Emphasis" w:semiHidden="0" w:uiPriority="20" w:unhideWhenUsed="0" w:qFormat="1"/>
+    <w:lsdException w:name="Table Grid" w:semiHidden="0" w:uiPriority="39" w:unhideWhenUsed="0"/>
+    <w:lsdException w:name="Placeholder Text" w:unhideWhenUsed="0"/>
+    <w:lsdException w:name="No Spacing" w:semiHidden="0" w:uiPriority="1" w:unhideWhenUsed="0" w:qFormat="1"/>
+    <w:lsdException w:name="Light Shading" w:semiHidden="0" w:uiPriority="60" w:unhideWhenUsed="0"/>
+    <w:lsdException w:name="Light List" w:semiHidden="0" w:uiPriority="61" w:unhideWhenUsed="0"/>
+    <w:lsdException w:name="Light Grid" w:semiHidden="0" w:uiPriority="62" w:unhideWhenUsed="0"/>
+    <w:lsdException w:name="Medium Shading 1" w:semiHidden="0" w:uiPriority="63" w:unhideWhenUsed="0"/>
+    <w:lsdException w:name="Medium Shading 2" w:semiHidden="0" w:uiPriority="64" w:unhideWhenUsed="0"/>
+    <w:lsdException w:name="Medium List 1" w:semiHidden="0" w:uiPriority="65" w:unhideWhenUsed="0"/>
+    <w:lsdException w:name="Medium List 2" w:semiHidden="0" w:uiPriority="66" w:unhideWhenUsed="0"/>
+    <w:lsdException w:name="Medium Grid 1" w:semiHidden="0" w:uiPriority="67" w:unhideWhenUsed="0"/>
+    <w:lsdException w:name="Medium Grid 2" w:semiHidden="0" w:uiPriority="68" w:unhideWhenUsed="0"/>
+    <w:lsdException w:name="Medium Grid 3" w:semiHidden="0" w:uiPriority="69" w:unhideWhenUsed="0"/>
+    <w:lsdException w:name="Dark List" w:semiHidden="0" w:uiPriority="70" w:unhideWhenUsed="0"/>
+    <w:lsdException w:name="Colorful Shading" w:semiHidden="0" w:uiPriority="71" w:unhideWhenUsed="0"/>
+    <w:lsdException w:name="Colorful List" w:semiHidden="0" w:uiPriority="72" w:unhideWhenUsed="0"/>
+    <w:lsdException w:name="Colorful Grid" w:semiHidden="0" w:uiPriority="73" w:unhideWhenUsed="0"/>
+    <w:lsdException w:name="Light Shading Accent 1" w:semiHidden="0" w:uiPriority="60" w:unhideWhenUsed="0"/>
+    <w:lsdException w:name="Light List Accent 1" w:semiHidden="0" w:uiPriority="61" w:unhideWhenUsed="0"/>
+    <w:lsdException w:name="Light Grid Accent 1" w:semiHidden="0" w:uiPriority="62" w:unhideWhenUsed="0"/>
+    <w:lsdException w:name="Medium Shading 1 Accent 1" w:semiHidden="0" w:uiPriority="63" w:unhideWhenUsed="0"/>
+    <w:lsdException w:name="Medium Shading 2 Accent 1" w:semiHidden="0" w:uiPriority="64" w:unhideWhenUsed="0"/>
+    <w:lsdException w:name="Medium List 1 Accent 1" w:semiHidden="0" w:uiPriority="65" w:unhideWhenUsed="0"/>
+    <w:lsdException w:name="Revision" w:unhideWhenUsed="0"/>
+    <w:lsdException w:name="List Paragraph" w:semiHidden="0" w:uiPriority="34" w:unhideWhenUsed="0" w:qFormat="1"/>
+    <w:lsdException w:name="Quote" w:semiHidden="0" w:uiPriority="29" w:unhideWhenUsed="0" w:qFormat="1"/>
+    <w:lsdException w:name="Intense Quote" w:semiHidden="0" w:uiPriority="30" w:unhideWhenUsed="0" w:qFormat="1"/>
+    <w:lsdException w:name="Medium List 2 Accent 1" w:semiHidden="0" w:uiPriority="66" w:unhideWhenUsed="0"/>
+    <w:lsdException w:name="Medium Grid 1 Accent 1" w:semiHidden="0" w:uiPriority="67" w:unhideWhenUsed="0"/>
+    <w:lsdException w:name="Medium Grid 2 Accent 1" w:semiHidden="0" w:uiPriority="68" w:unhideWhenUsed="0"/>
+    <w:lsdException w:name="Medium Grid 3 Accent 1" w:semiHidden="0" w:uiPriority="69" w:unhideWhenUsed="0"/>
+    <w:lsdException w:name="Dark List Accent 1" w:semiHidden="0" w:uiPriority="70" w:unhideWhenUsed="0"/>
+    <w:lsdException w:name="Colorful Shading Accent 1" w:semiHidden="0" w:uiPriority="71" w:unhideWhenUsed="0"/>
+    <w:lsdException w:name="Colorful List Accent 1" w:semiHidden="0" w:uiPriority="72" w:unhideWhenUsed="0"/>
+    <w:lsdException w:name="Colorful Grid Accent 1" w:semiHidden="0" w:uiPriority="73" w:unhideWhenUsed="0"/>
+    <w:lsdException w:name="Light Shading Accent 2" w:semiHidden="0" w:uiPriority="60" w:unhideWhenUsed="0"/>
+    <w:lsdException w:name="Light List Accent 2" w:semiHidden="0" w:uiPriority="61" w:unhideWhenUsed="0"/>
+    <w:lsdException w:name="Light Grid Accent 2" w:semiHidden="0" w:uiPriority="62" w:unhideWhenUsed="0"/>
+    <w:lsdException w:name="Medium Shading 1 Accent 2" w:semiHidden="0" w:uiPriority="63" w:unhideWhenUsed="0"/>
+    <w:lsdException w:name="Medium Shading 2 Accent 2" w:semiHidden="0" w:uiPriority="64" w:unhideWhenUsed="0"/>
+    <w:lsdException w:name="Medium List 1 Accent 2" w:semiHidden="0" w:uiPriority="65" w:unhideWhenUsed="0"/>
+    <w:lsdException w:name="Medium List 2 Accent 2" w:semiHidden="0" w:uiPriority="66" w:unhideWhenUsed="0"/>
+    <w:lsdException w:name="Medium Grid 1 Accent 2" w:semiHidden="0" w:uiPriority="67" w:unhideWhenUsed="0"/>
+    <w:lsdException w:name="Medium Grid 2 Accent 2" w:semiHidden="0" w:uiPriority="68" w:unhideWhenUsed="0"/>
+    <w:lsdException w:name="Medium Grid 3 Accent 2" w:semiHidden="0" w:uiPriority="69" w:unhideWhenUsed="0"/>
+    <w:lsdException w:name="Dark List Accent 2" w:semiHidden="0" w:uiPriority="70" w:unhideWhenUsed="0"/>
+    <w:lsdException w:name="Colorful Shading Accent 2" w:semiHidden="0" w:uiPriority="71" w:unhideWhenUsed="0"/>
+    <w:lsdException w:name="Colorful List Accent 2" w:semiHidden="0" w:uiPriority="72" w:unhideWhenUsed="0"/>
+    <w:lsdException w:name="Colorful Grid Accent 2" w:semiHidden="0" w:uiPriority="73" w:unhideWhenUsed="0"/>
+    <w:lsdException w:name="Light Shading Accent 3" w:semiHidden="0" w:uiPriority="60" w:unhideWhenUsed="0"/>
+    <w:lsdException w:name="Light List Accent 3" w:semiHidden="0" w:uiPriority="61" w:unhideWhenUsed="0"/>
+    <w:lsdException w:name="Light Grid Accent 3" w:semiHidden="0" w:uiPriority="62" w:unhideWhenUsed="0"/>
+    <w:lsdException w:name="Medium Shading 1 Accent 3" w:semiHidden="0" w:uiPriority="63" w:unhideWhenUsed="0"/>
+    <w:lsdException w:name="Medium Shading 2 Accent 3" w:semiHidden="0" w:uiPriority="64" w:unhideWhenUsed="0"/>
+    <w:lsdException w:name="Medium List 1 Accent 3" w:semiHidden="0" w:uiPriority="65" w:unhideWhenUsed="0"/>
+    <w:lsdException w:name="Medium List 2 Accent 3" w:semiHidden="0" w:uiPriority="66" w:unhideWhenUsed="0"/>
+    <w:lsdException w:name="Medium Grid 1 Accent 3" w:semiHidden="0" w:uiPriority="67" w:unhideWhenUsed="0"/>
+    <w:lsdException w:name="Medium Grid 2 Accent 3" w:semiHidden="0" w:uiPriority="68" w:unhideWhenUsed="0"/>
+    <w:lsdException w:name="Medium Grid 3 Accent 3" w:semiHidden="0" w:uiPriority="69" w:unhideWhenUsed="0"/>
+    <w:lsdException w:name="Dark List Accent 3" w:semiHidden="0" w:uiPriority="70" w:unhideWhenUsed="0"/>
+    <w:lsdException w:name="Colorful Shading Accent 3" w:semiHidden="0" w:uiPriority="71" w:unhideWhenUsed="0"/>
+    <w:lsdException w:name="Colorful List Accent 3" w:semiHidden="0" w:uiPriority="72" w:unhideWhenUsed="0"/>
+    <w:lsdException w:name="Colorful Grid Accent 3" w:semiHidden="0" w:uiPriority="73" w:unhideWhenUsed="0"/>
+    <w:lsdException w:name="Light Shading Accent 4" w:semiHidden="0" w:uiPriority="60" w:unhideWhenUsed="0"/>
+    <w:lsdException w:name="Light List Accent 4" w:semiHidden="0" w:uiPriority="61" w:unhideWhenUsed="0"/>
+    <w:lsdException w:name="Light Grid Accent 4" w:semiHidden="0" w:uiPriority="62" w:unhideWhenUsed="0"/>
+    <w:lsdException w:name="Medium Shading 1 Accent 4" w:semiHidden="0" w:uiPriority="63" w:unhideWhenUsed="0"/>
+    <w:lsdException w:name="Medium Shading 2 Accent 4" w:semiHidden="0" w:uiPriority="64" w:unhideWhenUsed="0"/>
+    <w:lsdException w:name="Medium List 1 Accent 4" w:semiHidden="0" w:uiPriority="65" w:unhideWhenUsed="0"/>
+    <w:lsdException w:name="Medium List 2 Accent 4" w:semiHidden="0" w:uiPriority="66" w:unhideWhenUsed="0"/>
+    <w:lsdException w:name="Medium Grid 1 Accent 4" w:semiHidden="0" w:uiPriority="67" w:unhideWhenUsed="0"/>
+    <w:lsdException w:name="Medium Grid 2 Accent 4" w:semiHidden="0" w:uiPriority="68" w:unhideWhenUsed="0"/>
+    <w:lsdException w:name="Medium Grid 3 Accent 4" w:semiHidden="0" w:uiPriority="69" w:unhideWhenUsed="0"/>
+    <w:lsdException w:name="Dark List Accent 4" w:semiHidden="0" w:uiPriority="70" w:unhideWhenUsed="0"/>
+    <w:lsdException w:name="Colorful Shading Accent 4" w:semiHidden="0" w:uiPriority="71" w:unhideWhenUsed="0"/>
+    <w:lsdException w:name="Colorful List Accent 4" w:semiHidden="0" w:uiPriority="72" w:unhideWhenUsed="0"/>
+    <w:lsdException w:name="Colorful Grid Accent 4" w:semiHidden="0" w:uiPriority="73" w:unhideWhenUsed="0"/>
+    <w:lsdException w:name="Light Shading Accent 5" w:semiHidden="0" w:uiPriority="60" w:unhideWhenUsed="0"/>
+    <w:lsdException w:name="Light List Accent 5" w:semiHidden="0" w:uiPriority="61" w:unhideWhenUsed="0"/>
+    <w:lsdException w:name="Light Grid Accent 5" w:semiHidden="0" w:uiPriority="62" w:unhideWhenUsed="0"/>
+    <w:lsdException w:name="Medium Shading 1 Accent 5" w:semiHidden="0" w:uiPriority="63" w:unhideWhenUsed="0"/>
+    <w:lsdException w:name="Medium Shading 2 Accent 5" w:semiHidden="0" w:uiPriority="64" w:unhideWhenUsed="0"/>
+    <w:lsdException w:name="Medium List 1 Accent 5" w:semiHidden="0" w:uiPriority="65" w:unhideWhenUsed="0"/>
+    <w:lsdException w:name="Medium List 2 Accent 5" w:semiHidden="0" w:uiPriority="66" w:unhideWhenUsed="0"/>
+    <w:lsdException w:name="Medium Grid 1 Accent 5" w:semiHidden="0" w:uiPriority="67" w:unhideWhenUsed="0"/>
+    <w:lsdException w:name="Medium Grid 2 Accent 5" w:semiHidden="0" w:uiPriority="68" w:unhideWhenUsed="0"/>
+    <w:lsdException w:name="Medium Grid 3 Accent 5" w:semiHidden="0" w:uiPriority="69" w:unhideWhenUsed="0"/>
+    <w:lsdException w:name="Dark List Accent 5" w:semiHidden="0" w:uiPriority="70" w:unhideWhenUsed="0"/>
+    <w:lsdException w:name="Colorful Shading Accent 5" w:semiHidden="0" w:uiPriority="71" w:unhideWhenUsed="0"/>
+    <w:lsdException w:name="Colorful List Accent 5" w:semiHidden="0" w:uiPriority="72" w:unhideWhenUsed="0"/>
+    <w:lsdException w:name="Colorful Grid Accent 5" w:semiHidden="0" w:uiPriority="73" w:unhideWhenUsed="0"/>
+    <w:lsdException w:name="Light Shading Accent 6" w:semiHidden="0" w:uiPriority="60" w:unhideWhenUsed="0"/>
+    <w:lsdException w:name="Light List Accent 6" w:semiHidden="0" w:uiPriority="61" w:unhideWhenUsed="0"/>
+    <w:lsdException w:name="Light Grid Accent 6" w:semiHidden="0" w:uiPriority="62" w:unhideWhenUsed="0"/>
+    <w:lsdException w:name="Medium Shading 1 Accent 6" w:semiHidden="0" w:uiPriority="63" w:unhideWhenUsed="0"/>
+    <w:lsdException w:name="Medium Shading 2 Accent 6" w:semiHidden="0" w:uiPriority="64" w:unhideWhenUsed="0"/>
+    <w:lsdException w:name="Medium List 1 Accent 6" w:semiHidden="0" w:uiPriority="65" w:unhideWhenUsed="0"/>
+    <w:lsdException w:name="Medium List 2 Accent 6" w:semiHidden="0" w:uiPriority="66" w:unhideWhenUsed="0"/>
+    <w:lsdException w:name="Medium Grid 1 Accent 6" w:semiHidden="0" w:uiPriority="67" w:unhideWhenUsed="0"/>
+    <w:lsdException w:name="Medium Grid 2 Accent 6" w:semiHidden="0" w:uiPriority="68" w:unhideWhenUsed="0"/>
+    <w:lsdException w:name="Medium Grid 3 Accent 6" w:semiHidden="0" w:uiPriority="69" w:unhideWhenUsed="0"/>
+    <w:lsdException w:name="Dark List Accent 6" w:semiHidden="0" w:uiPriority="70" w:unhideWhenUsed="0"/>
+    <w:lsdException w:name="Colorful Shading Accent 6" w:semiHidden="0" w:uiPriority="71" w:unhideWhenUsed="0"/>
+    <w:lsdException w:name="Colorful List Accent 6" w:semiHidden="0" w:uiPriority="72" w:unhideWhenUsed="0"/>
+    <w:lsdException w:name="Colorful Grid Accent 6" w:semiHidden="0" w:uiPriority="73" w:unhideWhenUsed="0"/>
+    <w:lsdException w:name="Subtle Emphasis" w:semiHidden="0" w:uiPriority="19" w:unhideWhenUsed="0" w:qFormat="1"/>
+    <w:lsdException w:name="Intense Emphasis" w:semiHidden="0" w:uiPriority="21" w:unhideWhenUsed="0" w:qFormat="1"/>
+    <w:lsdException w:name="Subtle Reference" w:semiHidden="0" w:uiPriority="31" w:unhideWhenUsed="0" w:qFormat="1"/>
+    <w:lsdException w:name="Intense Reference" w:semiHidden="0" w:uiPriority="32" w:unhideWhenUsed="0" w:qFormat="1"/>
+    <w:lsdException w:name="Book Title" w:semiHidden="0" w:uiPriority="33" w:unhideWhenUsed="0" w:qFormat="1"/>
+    <w:lsdException w:name="Bibliography" w:uiPriority="37"/>
+    <w:lsdException w:name="TOC Heading" w:uiPriority="39" w:qFormat="1"/>
+  </w:latentStyles>
+  <w:style w:type="paragraph" w:default="1" w:styleId="Normal">
+    <w:name w:val="Normal"/>
+    <w:uiPriority w:val="1"/>
+    <w:qFormat/>
+    <w:rPr>
+      <w:rFonts w:ascii="Times New Roman" w:eastAsia="Times New Roman" w:hAnsi="Times New Roman" w:cs="Times New Roman"/>
+      <w:lang w:bidi="en-US"/>
+    </w:rPr>
+  </w:style>
+  <w:style w:type="paragraph" w:styleId="Heading1">
+    <w:name w:val="heading 1"/>
+    <w:basedOn w:val="Normal"/>
+    <w:uiPriority w:val="1"/>
+    <w:qFormat/>
+    <w:pPr>
+      <w:spacing w:before="89"/>
+      <w:ind w:left="827"/>
+      <w:outlineLvl w:val="0"/>
+    </w:pPr>
+    <w:rPr>
+      <w:b/>
+      <w:bCs/>
+      <w:sz w:val="36"/>
+      <w:szCs w:val="36"/>
+    </w:rPr>
+  </w:style>
+  <w:style w:type="paragraph" w:styleId="Heading2">
+    <w:name w:val="heading 2"/>
+    <w:basedOn w:val="Normal"/>
+    <w:uiPriority w:val="1"/>
+    <w:qFormat/>
+    <w:pPr>
+      <w:ind w:left="1676" w:hanging="376"/>
+      <w:outlineLvl w:val="1"/>
+    </w:pPr>
+    <w:rPr>
+      <w:b/>
+      <w:bCs/>
+      <w:i/>
+      <w:sz w:val="28"/>
+      <w:szCs w:val="28"/>
+    </w:rPr>
+  </w:style>
+  <w:style w:type="paragraph" w:styleId="Heading3">
+    <w:name w:val="heading 3"/>
+    <w:basedOn w:val="Normal"/>
+    <w:uiPriority w:val="1"/>
+    <w:qFormat/>
+    <w:pPr>
+      <w:spacing w:before="90"/>
+      <w:ind w:left="1300" w:hanging="360"/>
+      <w:outlineLvl w:val="2"/>
+    </w:pPr>
+    <w:rPr>
+      <w:b/>
+      <w:bCs/>
+      <w:sz w:val="24"/>
+      <w:szCs w:val="24"/>
+    </w:rPr>
+  </w:style>
+  <w:style w:type="character" w:default="1" w:styleId="DefaultParagraphFont">
+    <w:name w:val="Default Paragraph Font"/>
+    <w:uiPriority w:val="1"/>
+    <w:semiHidden/>
+    <w:unhideWhenUsed/>
+  </w:style>
+  <w:style w:type="table" w:default="1" w:styleId="TableNormal">
+    <w:name w:val="Normal Table"/>
+    <w:uiPriority w:val="99"/>
+    <w:semiHidden/>
+    <w:unhideWhenUsed/>
+    <w:tblPr>
+      <w:tblInd w:w="0" w:type="dxa"/>
+      <w:tblCellMar>
+        <w:top w:w="0" w:type="dxa"/>
+        <w:left w:w="108" w:type="dxa"/>
+        <w:bottom w:w="0" w:type="dxa"/>
+        <w:right w:w="108" w:type="dxa"/>
+      </w:tblCellMar>
+    </w:tblPr>
+  </w:style>
+  <w:style w:type="numbering" w:default="1" w:styleId="NoList">
+    <w:name w:val="No List"/>
+    <w:uiPriority w:val="99"/>
+    <w:semiHidden/>
+    <w:unhideWhenUsed/>
+  </w:style>
+  <w:style w:type="paragraph" w:styleId="TOC1">
+    <w:name w:val="toc 1"/>
+    <w:basedOn w:val="Normal"/>
+    <w:uiPriority w:val="39"/>
+    <w:qFormat/>
+    <w:pPr>
+      <w:spacing w:before="154"/>
+      <w:ind w:left="220"/>
+    </w:pPr>
+    <w:rPr>
+      <w:b/>
+      <w:bCs/>
+    </w:rPr>
+  </w:style>
+  <w:style w:type="paragraph" w:styleId="TOC2">
+    <w:name w:val="toc 2"/>
+    <w:basedOn w:val="Normal"/>
+    <w:uiPriority w:val="39"/>
+    <w:qFormat/>
+    <w:pPr>
+      <w:spacing w:before="155"/>
+      <w:ind w:left="1100" w:hanging="661"/>
+    </w:pPr>
+    <w:rPr>
+      <w:b/>
+      <w:bCs/>
+      <w:i/>
+    </w:rPr>
+  </w:style>
+  <w:style w:type="paragraph" w:styleId="TOC3">
+    <w:name w:val="toc 3"/>
+    <w:basedOn w:val="Normal"/>
+    <w:uiPriority w:val="39"/>
+    <w:qFormat/>
+    <w:pPr>
+      <w:spacing w:before="154"/>
+      <w:ind w:left="991" w:hanging="331"/>
+    </w:pPr>
+    <w:rPr>
+      <w:b/>
+      <w:bCs/>
+      <w:i/>
+    </w:rPr>
+  </w:style>
+  <w:style w:type="paragraph" w:styleId="BodyText">
+    <w:name w:val="Body Text"/>
+    <w:basedOn w:val="Normal"/>
+    <w:uiPriority w:val="1"/>
+    <w:qFormat/>
+    <w:rPr>
+      <w:sz w:val="24"/>
+      <w:szCs w:val="24"/>
+    </w:rPr>
+  </w:style>
+  <w:style w:type="paragraph" w:styleId="ListParagraph">
+    <w:name w:val="List Paragraph"/>
+    <w:basedOn w:val="Normal"/>
+    <w:uiPriority w:val="34"/>
+    <w:qFormat/>
+    <w:pPr>
+      <w:ind w:left="940" w:hanging="360"/>
+    </w:pPr>
+  </w:style>
+  <w:style w:type="paragraph" w:customStyle="1" w:styleId="TableParagraph">
+    <w:name w:val="Table Paragraph"/>
+    <w:basedOn w:val="Normal"/>
+    <w:uiPriority w:val="1"/>
+    <w:qFormat/>
+    <w:pPr>
+      <w:ind w:left="108"/>
+    </w:pPr>
+  </w:style>
+  <w:style w:type="paragraph" w:styleId="BalloonText">
+    <w:name w:val="Balloon Text"/>
+    <w:basedOn w:val="Normal"/>
+    <w:link w:val="BalloonTextChar"/>
+    <w:uiPriority w:val="99"/>
+    <w:semiHidden/>
+    <w:unhideWhenUsed/>
+    <w:rsid w:val="00695B64"/>
+    <w:rPr>
+      <w:rFonts w:ascii="Tahoma" w:hAnsi="Tahoma" w:cs="Tahoma"/>
+      <w:sz w:val="16"/>
+      <w:szCs w:val="16"/>
+    </w:rPr>
+  </w:style>
+  <w:style w:type="character" w:customStyle="1" w:styleId="BalloonTextChar">
+    <w:name w:val="Balloon Text Char"/>
+    <w:basedOn w:val="DefaultParagraphFont"/>
+    <w:link w:val="BalloonText"/>
+    <w:uiPriority w:val="99"/>
+    <w:semiHidden/>
+    <w:rsid w:val="00695B64"/>
+    <w:rPr>
+      <w:rFonts w:ascii="Tahoma" w:eastAsia="Times New Roman" w:hAnsi="Tahoma" w:cs="Tahoma"/>
+      <w:sz w:val="16"/>
+      <w:szCs w:val="16"/>
+      <w:lang w:bidi="en-US"/>
+    </w:rPr>
+  </w:style>
+  <w:style w:type="paragraph" w:styleId="Header">
+    <w:name w:val="header"/>
+    <w:basedOn w:val="Normal"/>
+    <w:link w:val="HeaderChar"/>
+    <w:uiPriority w:val="99"/>
+    <w:unhideWhenUsed/>
+    <w:rsid w:val="00695B64"/>
+    <w:pPr>
+      <w:tabs>
+        <w:tab w:val="center" w:pos="4680"/>
+        <w:tab w:val="right" w:pos="9360"/>
+      </w:tabs>
+    </w:pPr>
+  </w:style>
+  <w:style w:type="character" w:customStyle="1" w:styleId="HeaderChar">
+    <w:name w:val="Header Char"/>
+    <w:basedOn w:val="DefaultParagraphFont"/>
+    <w:link w:val="Header"/>
+    <w:uiPriority w:val="99"/>
+    <w:rsid w:val="00695B64"/>
+    <w:rPr>
+      <w:rFonts w:ascii="Times New Roman" w:eastAsia="Times New Roman" w:hAnsi="Times New Roman" w:cs="Times New Roman"/>
+      <w:lang w:bidi="en-US"/>
+    </w:rPr>
+  </w:style>
+  <w:style w:type="paragraph" w:styleId="Footer">
+    <w:name w:val="footer"/>
+    <w:basedOn w:val="Normal"/>
+    <w:link w:val="FooterChar"/>
+    <w:uiPriority w:val="99"/>
+    <w:unhideWhenUsed/>
+    <w:rsid w:val="00695B64"/>
+    <w:pPr>
+      <w:tabs>
+        <w:tab w:val="center" w:pos="4680"/>
+        <w:tab w:val="right" w:pos="9360"/>
+      </w:tabs>
+    </w:pPr>
+  </w:style>
+  <w:style w:type="character" w:customStyle="1" w:styleId="FooterChar">
+    <w:name w:val="Footer Char"/>
+    <w:basedOn w:val="DefaultParagraphFont"/>
+    <w:link w:val="Footer"/>
+    <w:uiPriority w:val="99"/>
+    <w:rsid w:val="00695B64"/>
+    <w:rPr>
+      <w:rFonts w:ascii="Times New Roman" w:eastAsia="Times New Roman" w:hAnsi="Times New Roman" w:cs="Times New Roman"/>
+      <w:lang w:bidi="en-US"/>
+    </w:rPr>
+  </w:style>
+  <w:style w:type="table" w:styleId="TableGrid">
+    <w:name w:val="Table Grid"/>
+    <w:basedOn w:val="TableNormal"/>
+    <w:uiPriority w:val="39"/>
+    <w:rsid w:val="00161982"/>
+    <w:pPr>
+      <w:widowControl/>
+      <w:autoSpaceDE/>
+      <w:autoSpaceDN/>
+    </w:pPr>
+    <w:tblPr>
+      <w:tblInd w:w="0" w:type="dxa"/>
+      <w:tblBorders>
+        <w:top w:val="single" w:sz="4" w:space="0" w:color="auto"/>
+        <w:left w:val="single" w:sz="4" w:space="0" w:color="auto"/>
+        <w:bottom w:val="single" w:sz="4" w:space="0" w:color="auto"/>
+        <w:right w:val="single" w:sz="4" w:space="0" w:color="auto"/>
+        <w:insideH w:val="single" w:sz="4" w:space="0" w:color="auto"/>
+        <w:insideV w:val="single" w:sz="4" w:space="0" w:color="auto"/>
+      </w:tblBorders>
+      <w:tblCellMar>
+        <w:top w:w="0" w:type="dxa"/>
+        <w:left w:w="108" w:type="dxa"/>
+        <w:bottom w:w="0" w:type="dxa"/>
+        <w:right w:w="108" w:type="dxa"/>
+      </w:tblCellMar>
+    </w:tblPr>
+  </w:style>
+  <w:style w:type="table" w:customStyle="1" w:styleId="GridTable4-Accent31">
+    <w:name w:val="Grid Table 4 - Accent 31"/>
+    <w:basedOn w:val="TableNormal"/>
+    <w:uiPriority w:val="49"/>
+    <w:rsid w:val="00394457"/>
+    <w:pPr>
+      <w:widowControl/>
+      <w:autoSpaceDE/>
+      <w:autoSpaceDN/>
+    </w:pPr>
+    <w:tblPr>
+      <w:tblStyleRowBandSize w:val="1"/>
+      <w:tblStyleColBandSize w:val="1"/>
+      <w:tblInd w:w="0" w:type="dxa"/>
+      <w:tblBorders>
+        <w:top w:val="single" w:sz="4" w:space="0" w:color="C2D69B" w:themeColor="accent3" w:themeTint="99"/>
+        <w:left w:val="single" w:sz="4" w:space="0" w:color="C2D69B" w:themeColor="accent3" w:themeTint="99"/>
+        <w:bottom w:val="single" w:sz="4" w:space="0" w:color="C2D69B" w:themeColor="accent3" w:themeTint="99"/>
+        <w:right w:val="single" w:sz="4" w:space="0" w:color="C2D69B" w:themeColor="accent3" w:themeTint="99"/>
+        <w:insideH w:val="single" w:sz="4" w:space="0" w:color="C2D69B" w:themeColor="accent3" w:themeTint="99"/>
+        <w:insideV w:val="single" w:sz="4" w:space="0" w:color="C2D69B" w:themeColor="accent3" w:themeTint="99"/>
+      </w:tblBorders>
+      <w:tblCellMar>
+        <w:top w:w="0" w:type="dxa"/>
+        <w:left w:w="108" w:type="dxa"/>
+        <w:bottom w:w="0" w:type="dxa"/>
+        <w:right w:w="108" w:type="dxa"/>
+      </w:tblCellMar>
     </w:tblPr>
     <w:tblStylePr w:type="firstRow">
       <w:rPr>
@@ -22712,7 +23525,7 @@
 </file>
 
 <file path=customXml/itemProps1.xml><?xml version="1.0" encoding="utf-8"?>
-<ds:datastoreItem xmlns:ds="http://schemas.openxmlformats.org/officeDocument/2006/customXml" ds:itemID="{B5C901A5-8CBF-40B6-B073-0B8AAFB5F288}">
+<ds:datastoreItem xmlns:ds="http://schemas.openxmlformats.org/officeDocument/2006/customXml" ds:itemID="{0BB88439-5576-49A9-AA85-97E9328156DC}">
   <ds:schemaRefs>
     <ds:schemaRef ds:uri="http://schemas.openxmlformats.org/officeDocument/2006/bibliography"/>
   </ds:schemaRefs>

</xml_diff>